<commit_message>
pre 3a04 test update
</commit_message>
<xml_diff>
--- a/SFWR ENG 3A04 Summary.docx
+++ b/SFWR ENG 3A04 Summary.docx
@@ -1681,6 +1681,9 @@
       <w:r>
         <w:t>the last output occurs when the “business has been carried</w:t>
       </w:r>
+      <w:r>
+        <w:t xml:space="preserve"> out”</w:t>
+      </w:r>
     </w:p>
     <w:p>
       <w:pPr>
@@ -1914,13 +1917,66 @@
         <w:t xml:space="preserve">: </w:t>
       </w:r>
       <w:r>
-        <w:t xml:space="preserve">something the system must </w:t>
+        <w:t>fundamental reason for the system to exist</w:t>
+      </w:r>
+    </w:p>
+    <w:p>
+      <w:pPr>
+        <w:pStyle w:val="NoSpacing"/>
+      </w:pPr>
+      <w:r>
+        <w:rPr>
+          <w:b/>
+        </w:rPr>
+        <w:t>Non</w:t>
+      </w:r>
+      <w:r>
+        <w:rPr>
+          <w:b/>
+        </w:rPr>
+        <w:t>-</w:t>
+      </w:r>
+      <w:r>
+        <w:rPr>
+          <w:b/>
+        </w:rPr>
+        <w:t>functional Requirements</w:t>
+      </w:r>
+      <w:r>
+        <w:t xml:space="preserve">: </w:t>
+      </w:r>
+      <w:r>
+        <w:t xml:space="preserve">properties </w:t>
+      </w:r>
+      <w:r>
+        <w:t>the</w:t>
+      </w:r>
+      <w:r>
+        <w:t xml:space="preserve"> system</w:t>
+      </w:r>
+      <w:r>
+        <w:t xml:space="preserve"> must </w:t>
       </w:r>
       <w:r>
         <w:rPr>
           <w:u w:val="single"/>
         </w:rPr>
-        <w:t>do</w:t>
+        <w:t>have</w:t>
+      </w:r>
+      <w:r>
+        <w:t xml:space="preserve">, e.g. </w:t>
+      </w:r>
+      <w:r>
+        <w:t xml:space="preserve">precision, availability, </w:t>
+      </w:r>
+      <w:r>
+        <w:t>security, usability, look, etc.</w:t>
+      </w:r>
+      <w:r>
+        <w:t>; it is based on the environment of the system</w:t>
+      </w:r>
+      <w:r>
+        <w:t>; more qualitative</w:t>
       </w:r>
     </w:p>
     <w:p>
@@ -1931,72 +1987,22 @@
         <w:rPr>
           <w:b/>
         </w:rPr>
-        <w:t>Non</w:t>
-      </w:r>
-      <w:r>
-        <w:rPr>
-          <w:b/>
-        </w:rPr>
-        <w:t>-</w:t>
-      </w:r>
-      <w:r>
-        <w:rPr>
-          <w:b/>
-        </w:rPr>
-        <w:t>functional Requirements</w:t>
-      </w:r>
-      <w:r>
-        <w:t xml:space="preserve">: </w:t>
-      </w:r>
-      <w:r>
-        <w:t xml:space="preserve">properties </w:t>
-      </w:r>
-      <w:r>
-        <w:t>the</w:t>
-      </w:r>
-      <w:r>
-        <w:t xml:space="preserve"> system</w:t>
-      </w:r>
-      <w:r>
-        <w:t xml:space="preserve"> must </w:t>
+        <w:t>Constraint</w:t>
+      </w:r>
+      <w:r>
+        <w:t xml:space="preserve">: global issue that </w:t>
       </w:r>
       <w:r>
         <w:rPr>
           <w:u w:val="single"/>
         </w:rPr>
-        <w:t>have</w:t>
-      </w:r>
-      <w:r>
-        <w:t xml:space="preserve">, e.g. </w:t>
-      </w:r>
-      <w:r>
-        <w:t xml:space="preserve">precision, availability, </w:t>
-      </w:r>
-      <w:r>
-        <w:t>security, usability, look, etc.</w:t>
-      </w:r>
-    </w:p>
-    <w:p>
-      <w:pPr>
-        <w:pStyle w:val="NoSpacing"/>
-      </w:pPr>
-      <w:r>
-        <w:rPr>
-          <w:b/>
-        </w:rPr>
-        <w:t>Constraint</w:t>
-      </w:r>
-      <w:r>
-        <w:t xml:space="preserve">: global issue that </w:t>
-      </w:r>
-      <w:r>
-        <w:rPr>
-          <w:u w:val="single"/>
-        </w:rPr>
         <w:t>shapes</w:t>
       </w:r>
       <w:r>
         <w:t xml:space="preserve"> the requirements</w:t>
+      </w:r>
+      <w:r>
+        <w:t>; quantitative limits</w:t>
       </w:r>
     </w:p>
     <w:p>
@@ -2139,10 +2145,10 @@
             <v:path o:extrusionok="f" gradientshapeok="t" o:connecttype="rect"/>
             <o:lock v:ext="edit" aspectratio="t"/>
           </v:shapetype>
-          <v:shape id="_x0000_i1025" type="#_x0000_t75" style="width:26.25pt;height:16.05pt" o:ole="">
+          <v:shape id="_x0000_i1025" type="#_x0000_t75" style="width:26pt;height:16pt" o:ole="">
             <v:imagedata r:id="rId12" o:title=""/>
           </v:shape>
-          <o:OLEObject Type="Embed" ProgID="Equation.DSMT4" ShapeID="_x0000_i1025" DrawAspect="Content" ObjectID="_1475592172" r:id="rId13"/>
+          <o:OLEObject Type="Embed" ProgID="Equation.DSMT4" ShapeID="_x0000_i1025" DrawAspect="Content" ObjectID="_1475931182" r:id="rId13"/>
         </w:object>
       </w:r>
       <w:r>
@@ -2153,10 +2159,10 @@
           <w:position w:val="-10"/>
         </w:rPr>
         <w:object w:dxaOrig="520" w:dyaOrig="320">
-          <v:shape id="_x0000_i1026" type="#_x0000_t75" style="width:26.25pt;height:16.05pt" o:ole="">
+          <v:shape id="_x0000_i1026" type="#_x0000_t75" style="width:26pt;height:16pt" o:ole="">
             <v:imagedata r:id="rId14" o:title=""/>
           </v:shape>
-          <o:OLEObject Type="Embed" ProgID="Equation.DSMT4" ShapeID="_x0000_i1026" DrawAspect="Content" ObjectID="_1475592173" r:id="rId15"/>
+          <o:OLEObject Type="Embed" ProgID="Equation.DSMT4" ShapeID="_x0000_i1026" DrawAspect="Content" ObjectID="_1475931183" r:id="rId15"/>
         </w:object>
       </w:r>
     </w:p>
@@ -2207,11 +2213,6 @@
         <w:t>Design Space</w:t>
       </w:r>
       <w:bookmarkEnd w:id="6"/>
-    </w:p>
-    <w:p>
-      <w:pPr>
-        <w:pStyle w:val="NoSpacing"/>
-      </w:pPr>
     </w:p>
     <w:p>
       <w:pPr>
@@ -2738,6 +2739,9 @@
       <w:r>
         <w:t xml:space="preserve">: </w:t>
       </w:r>
+      <w:r>
+        <w:t>an indicator of interaction among components</w:t>
+      </w:r>
     </w:p>
     <w:p>
       <w:pPr>
@@ -2753,6 +2757,9 @@
         <w:t xml:space="preserve">: </w:t>
       </w:r>
       <w:r>
+        <w:t xml:space="preserve">single operation; </w:t>
+      </w:r>
+      <w:r>
         <w:t xml:space="preserve">works as long as you communicate using the correct inputs </w:t>
       </w:r>
       <w:r>
@@ -2773,7 +2780,18 @@
         <w:t xml:space="preserve">: </w:t>
       </w:r>
       <w:r>
-        <w:t>when communicating, both communicate with each other and confirm a connection</w:t>
+        <w:t xml:space="preserve">multiple operations; </w:t>
+      </w:r>
+      <w:r>
+        <w:t xml:space="preserve">when </w:t>
+      </w:r>
+      <w:proofErr w:type="gramStart"/>
+      <w:r>
+        <w:t>communicating,</w:t>
+      </w:r>
+      <w:proofErr w:type="gramEnd"/>
+      <w:r>
+        <w:t xml:space="preserve"> both communicate with each other and confirm a connection</w:t>
       </w:r>
       <w:r>
         <w:t xml:space="preserve"> (like </w:t>
@@ -2812,18 +2830,13 @@
         <w:t xml:space="preserve">: </w:t>
       </w:r>
       <w:r>
-        <w:t xml:space="preserve">a representation of what you are going to </w:t>
-      </w:r>
-      <w:proofErr w:type="spellStart"/>
-      <w:r>
-        <w:t>build</w:t>
-      </w:r>
-      <w:r>
-        <w:t>based</w:t>
-      </w:r>
-      <w:proofErr w:type="spellEnd"/>
-      <w:r>
-        <w:t xml:space="preserve"> on math</w:t>
+        <w:t>a representation of what you are going to build</w:t>
+      </w:r>
+      <w:r>
+        <w:t xml:space="preserve">, </w:t>
+      </w:r>
+      <w:r>
+        <w:t>based on math</w:t>
       </w:r>
     </w:p>
     <w:p>
@@ -3270,8 +3283,13 @@
     </w:p>
     <w:p>
       <w:pPr>
-        <w:pStyle w:val="NoSpacing"/>
-      </w:pPr>
+        <w:pStyle w:val="Heading2"/>
+      </w:pPr>
+      <w:bookmarkStart w:id="7" w:name="_Toc401483780"/>
+      <w:r>
+        <w:t>Diagram Types</w:t>
+      </w:r>
+      <w:bookmarkEnd w:id="7"/>
     </w:p>
     <w:p>
       <w:pPr>
@@ -3292,166 +3310,8 @@
       <w:r>
         <w:t xml:space="preserve">: </w:t>
       </w:r>
-    </w:p>
-    <w:p>
-      <w:pPr>
-        <w:pStyle w:val="NoSpacing"/>
-      </w:pPr>
-    </w:p>
-    <w:p>
-      <w:pPr>
-        <w:pStyle w:val="NoSpacing"/>
-      </w:pPr>
-      <w:r>
-        <w:rPr>
-          <w:b/>
-        </w:rPr>
-        <w:t>Inheritance</w:t>
-      </w:r>
-      <w:r>
-        <w:t xml:space="preserve">: </w:t>
-      </w:r>
-      <w:r>
-        <w:t>[</w:t>
-      </w:r>
-      <w:r>
-        <w:rPr>
-          <w:i/>
-        </w:rPr>
-        <w:t>identified by arrows</w:t>
-      </w:r>
-      <w:r>
-        <w:t>]</w:t>
-      </w:r>
-      <w:r>
-        <w:t xml:space="preserve"> the lower object gets some of its data / functions from the higher objects</w:t>
-      </w:r>
-      <w:r>
-        <w:t xml:space="preserve">, although local functions have higher </w:t>
-      </w:r>
-      <w:r>
-        <w:t>precedence</w:t>
-      </w:r>
-    </w:p>
-    <w:p>
-      <w:pPr>
-        <w:pStyle w:val="NoSpacing"/>
-      </w:pPr>
-      <w:r>
-        <w:rPr>
-          <w:b/>
-        </w:rPr>
-        <w:t>Aggregation</w:t>
-      </w:r>
-      <w:r>
-        <w:t>:</w:t>
-      </w:r>
-      <w:r>
-        <w:t xml:space="preserve"> [</w:t>
-      </w:r>
-      <w:r>
-        <w:rPr>
-          <w:i/>
-        </w:rPr>
-        <w:t xml:space="preserve">identified by black </w:t>
-      </w:r>
-      <w:proofErr w:type="spellStart"/>
-      <w:r>
-        <w:rPr>
-          <w:i/>
-        </w:rPr>
-        <w:t>diamonds</w:t>
-      </w:r>
-      <w:proofErr w:type="spellEnd"/>
-      <w:r>
-        <w:t>]</w:t>
-      </w:r>
-      <w:r>
-        <w:t xml:space="preserve"> something is made of parts which aren’t useless on their own</w:t>
-      </w:r>
-    </w:p>
-    <w:p>
-      <w:pPr>
-        <w:pStyle w:val="NoSpacing"/>
-      </w:pPr>
-      <w:r>
-        <w:rPr>
-          <w:b/>
-        </w:rPr>
-        <w:t>Composition</w:t>
-      </w:r>
-      <w:r>
-        <w:t>:</w:t>
-      </w:r>
-      <w:r>
-        <w:t xml:space="preserve"> [</w:t>
-      </w:r>
-      <w:r>
-        <w:rPr>
-          <w:i/>
-        </w:rPr>
-        <w:t>identified by hollow diamonds</w:t>
-      </w:r>
-      <w:r>
-        <w:t xml:space="preserve">] </w:t>
-      </w:r>
-      <w:r>
-        <w:t>any combination of the higher object can make up the lower object</w:t>
-      </w:r>
-    </w:p>
-    <w:p>
-      <w:pPr>
-        <w:pStyle w:val="NoSpacing"/>
-      </w:pPr>
-    </w:p>
-    <w:p>
-      <w:pPr>
-        <w:pStyle w:val="NoSpacing"/>
-      </w:pPr>
-      <w:r>
-        <w:t>It’s especially important to have low coupling when you can’t change the higher level object</w:t>
-      </w:r>
-    </w:p>
-    <w:p>
-      <w:pPr>
-        <w:pStyle w:val="Heading2"/>
-      </w:pPr>
-      <w:bookmarkStart w:id="7" w:name="_Toc401483780"/>
-      <w:r>
-        <w:t>Diagram Types</w:t>
-      </w:r>
-      <w:bookmarkEnd w:id="7"/>
-    </w:p>
-    <w:p>
-      <w:pPr>
-        <w:pStyle w:val="NoSpacing"/>
-      </w:pPr>
-      <w:r>
-        <w:t>Dashed arrows: dependencies</w:t>
-      </w:r>
-    </w:p>
-    <w:p>
-      <w:pPr>
-        <w:pStyle w:val="Heading3"/>
-      </w:pPr>
-      <w:bookmarkStart w:id="8" w:name="_Toc401483781"/>
-      <w:r>
-        <w:t>Structural</w:t>
-      </w:r>
-      <w:bookmarkEnd w:id="8"/>
-    </w:p>
-    <w:p>
-      <w:pPr>
-        <w:pStyle w:val="NoSpacing"/>
-        <w:rPr>
-          <w:b/>
-        </w:rPr>
-      </w:pPr>
-      <w:r>
-        <w:rPr>
-          <w:b/>
-        </w:rPr>
-        <w:t>Composite Structure Diagram</w:t>
+      <w:r>
+        <w:t>languages describing the software and hardware architecture of a system</w:t>
       </w:r>
     </w:p>
     <w:p>
@@ -3459,11 +3319,11 @@
         <w:pStyle w:val="NoSpacing"/>
         <w:numPr>
           <w:ilvl w:val="0"/>
-          <w:numId w:val="10"/>
+          <w:numId w:val="20"/>
         </w:numPr>
       </w:pPr>
       <w:r>
-        <w:t>Rectangle: structural classes</w:t>
+        <w:t>usually graphical syntax</w:t>
       </w:r>
     </w:p>
     <w:p>
@@ -3471,27 +3331,17 @@
         <w:pStyle w:val="NoSpacing"/>
         <w:numPr>
           <w:ilvl w:val="0"/>
-          <w:numId w:val="10"/>
+          <w:numId w:val="20"/>
         </w:numPr>
       </w:pPr>
       <w:r>
-        <w:t>Ellipse: abstract construct of relationship between classes</w:t>
-      </w:r>
-    </w:p>
-    <w:p>
-      <w:pPr>
-        <w:pStyle w:val="NoSpacing"/>
-      </w:pPr>
-    </w:p>
-    <w:p>
-      <w:pPr>
-        <w:pStyle w:val="NoSpacing"/>
-      </w:pPr>
-      <w:r>
-        <w:rPr>
-          <w:b/>
-        </w:rPr>
-        <w:t>Component Diagram</w:t>
+        <w:t>Support</w:t>
+      </w:r>
+      <w:r>
+        <w:t>s</w:t>
+      </w:r>
+      <w:r>
+        <w:t xml:space="preserve"> the tasks of architecture creation, refinement and validation</w:t>
       </w:r>
     </w:p>
     <w:p>
@@ -3499,54 +3349,11 @@
         <w:pStyle w:val="NoSpacing"/>
         <w:numPr>
           <w:ilvl w:val="0"/>
-          <w:numId w:val="11"/>
+          <w:numId w:val="20"/>
         </w:numPr>
       </w:pPr>
       <w:r>
-        <w:t>Balls: class that outputs</w:t>
-      </w:r>
-    </w:p>
-    <w:p>
-      <w:pPr>
-        <w:pStyle w:val="NoSpacing"/>
-        <w:numPr>
-          <w:ilvl w:val="0"/>
-          <w:numId w:val="11"/>
-        </w:numPr>
-      </w:pPr>
-      <w:r>
-        <w:t>Sockets: class that takes input from balls</w:t>
-      </w:r>
-    </w:p>
-    <w:p>
-      <w:pPr>
-        <w:pStyle w:val="NoSpacing"/>
-      </w:pPr>
-    </w:p>
-    <w:p>
-      <w:pPr>
-        <w:pStyle w:val="NoSpacing"/>
-      </w:pPr>
-      <w:r>
-        <w:rPr>
-          <w:b/>
-        </w:rPr>
-        <w:t>Package Diagram</w:t>
-      </w:r>
-      <w:r>
-        <w:t>: package structure</w:t>
-      </w:r>
-    </w:p>
-    <w:p>
-      <w:pPr>
-        <w:pStyle w:val="NoSpacing"/>
-        <w:numPr>
-          <w:ilvl w:val="0"/>
-          <w:numId w:val="15"/>
-        </w:numPr>
-      </w:pPr>
-      <w:r>
-        <w:t>Folders: packages</w:t>
+        <w:t>Provide a basis for further implementation</w:t>
       </w:r>
     </w:p>
     <w:p>
@@ -3560,10 +3367,12 @@
           <w:lang w:eastAsia="en-CA"/>
         </w:rPr>
         <w:drawing>
-          <wp:inline distT="0" distB="0" distL="0" distR="0" wp14:anchorId="44632ACB" wp14:editId="216AD486">
-            <wp:extent cx="1980638" cy="1697690"/>
-            <wp:effectExtent l="0" t="0" r="635" b="0"/>
-            <wp:docPr id="10" name="Picture 10"/>
+          <wp:inline distT="0" distB="0" distL="0" distR="0" wp14:anchorId="5A9DE8A7" wp14:editId="76F33AA3">
+            <wp:extent cx="4818832" cy="1884605"/>
+            <wp:effectExtent l="0" t="0" r="1270" b="1905"/>
+            <wp:docPr id="14" name="Picture 14" descr="http://www.iso-architecture.org/ieee-1471/cm/ADL.png">
+              <a:hlinkClick xmlns:a="http://schemas.openxmlformats.org/drawingml/2006/main" r:id="rId22"/>
+            </wp:docPr>
             <wp:cNvGraphicFramePr>
               <a:graphicFrameLocks xmlns:a="http://schemas.openxmlformats.org/drawingml/2006/main" noChangeAspect="1"/>
             </wp:cNvGraphicFramePr>
@@ -3571,23 +3380,36 @@
               <a:graphicData uri="http://schemas.openxmlformats.org/drawingml/2006/picture">
                 <pic:pic xmlns:pic="http://schemas.openxmlformats.org/drawingml/2006/picture">
                   <pic:nvPicPr>
-                    <pic:cNvPr id="0" name=""/>
-                    <pic:cNvPicPr/>
+                    <pic:cNvPr id="0" name="Picture 8" descr="http://www.iso-architecture.org/ieee-1471/cm/ADL.png"/>
+                    <pic:cNvPicPr>
+                      <a:picLocks noChangeAspect="1" noChangeArrowheads="1"/>
+                    </pic:cNvPicPr>
                   </pic:nvPicPr>
                   <pic:blipFill>
-                    <a:blip r:embed="rId22"/>
+                    <a:blip r:embed="rId23" cstate="print">
+                      <a:extLst>
+                        <a:ext uri="{28A0092B-C50C-407E-A947-70E740481C1C}">
+                          <a14:useLocalDpi xmlns:a14="http://schemas.microsoft.com/office/drawing/2010/main" val="0"/>
+                        </a:ext>
+                      </a:extLst>
+                    </a:blip>
+                    <a:srcRect/>
                     <a:stretch>
                       <a:fillRect/>
                     </a:stretch>
                   </pic:blipFill>
-                  <pic:spPr>
+                  <pic:spPr bwMode="auto">
                     <a:xfrm>
                       <a:off x="0" y="0"/>
-                      <a:ext cx="1980638" cy="1697690"/>
+                      <a:ext cx="4821617" cy="1885694"/>
                     </a:xfrm>
                     <a:prstGeom prst="rect">
                       <a:avLst/>
                     </a:prstGeom>
+                    <a:noFill/>
+                    <a:ln>
+                      <a:noFill/>
+                    </a:ln>
                   </pic:spPr>
                 </pic:pic>
               </a:graphicData>
@@ -3609,35 +3431,845 @@
         <w:rPr>
           <w:b/>
         </w:rPr>
-        <w:t>Deployment Diagram</w:t>
-      </w:r>
-      <w:r>
-        <w:t>: physical hardware, software, network connections</w:t>
-      </w:r>
-    </w:p>
-    <w:p>
-      <w:pPr>
-        <w:pStyle w:val="NoSpacing"/>
-        <w:numPr>
-          <w:ilvl w:val="0"/>
-          <w:numId w:val="12"/>
-        </w:numPr>
-      </w:pPr>
-      <w:r>
-        <w:t>Cubes: computing resources</w:t>
-      </w:r>
-    </w:p>
-    <w:p>
-      <w:pPr>
-        <w:pStyle w:val="NoSpacing"/>
-        <w:numPr>
-          <w:ilvl w:val="0"/>
-          <w:numId w:val="12"/>
-        </w:numPr>
-      </w:pPr>
-      <w:r>
-        <w:t>Cylinders: database [sometimes]</w:t>
-      </w:r>
+        <w:t>Inheritance</w:t>
+      </w:r>
+      <w:r>
+        <w:t xml:space="preserve">: </w:t>
+      </w:r>
+      <w:r>
+        <w:t>[</w:t>
+      </w:r>
+      <w:r>
+        <w:rPr>
+          <w:i/>
+        </w:rPr>
+        <w:t>identified by arrows</w:t>
+      </w:r>
+      <w:r>
+        <w:t>]</w:t>
+      </w:r>
+      <w:r>
+        <w:t xml:space="preserve"> the </w:t>
+      </w:r>
+      <w:r>
+        <w:t xml:space="preserve">child </w:t>
+      </w:r>
+      <w:r>
+        <w:t xml:space="preserve">gets some of its data / functions from the </w:t>
+      </w:r>
+      <w:r>
+        <w:t>parent</w:t>
+      </w:r>
+      <w:r>
+        <w:t xml:space="preserve"> objects</w:t>
+      </w:r>
+      <w:r>
+        <w:t xml:space="preserve">, although local functions have higher </w:t>
+      </w:r>
+      <w:r>
+        <w:t>precedence</w:t>
+      </w:r>
+    </w:p>
+    <w:p>
+      <w:pPr>
+        <w:pStyle w:val="NoSpacing"/>
+      </w:pPr>
+    </w:p>
+    <w:p>
+      <w:pPr>
+        <w:pStyle w:val="NoSpacing"/>
+      </w:pPr>
+      <w:hyperlink r:id="rId24" w:history="1">
+        <w:r>
+          <w:rPr>
+            <w:rStyle w:val="Hyperlink"/>
+          </w:rPr>
+          <w:t>Example</w:t>
+        </w:r>
+      </w:hyperlink>
+      <w:r>
+        <w:t>:</w:t>
+      </w:r>
+    </w:p>
+    <w:p>
+      <w:pPr>
+        <w:pStyle w:val="NoSpacing"/>
+        <w:ind w:left="720"/>
+        <w:rPr>
+          <w:rFonts w:ascii="Courier New" w:hAnsi="Courier New" w:cs="Courier New"/>
+          <w:sz w:val="20"/>
+        </w:rPr>
+      </w:pPr>
+      <w:proofErr w:type="gramStart"/>
+      <w:r>
+        <w:rPr>
+          <w:rFonts w:ascii="Courier New" w:hAnsi="Courier New" w:cs="Courier New"/>
+          <w:sz w:val="20"/>
+        </w:rPr>
+        <w:t>class</w:t>
+      </w:r>
+      <w:proofErr w:type="gramEnd"/>
+      <w:r>
+        <w:rPr>
+          <w:rFonts w:ascii="Courier New" w:hAnsi="Courier New" w:cs="Courier New"/>
+          <w:sz w:val="20"/>
+        </w:rPr>
+        <w:t xml:space="preserve"> Dog</w:t>
+      </w:r>
+    </w:p>
+    <w:p>
+      <w:pPr>
+        <w:pStyle w:val="NoSpacing"/>
+        <w:ind w:left="720" w:firstLine="720"/>
+        <w:rPr>
+          <w:rFonts w:ascii="Courier New" w:hAnsi="Courier New" w:cs="Courier New"/>
+          <w:sz w:val="20"/>
+        </w:rPr>
+      </w:pPr>
+      <w:r>
+        <w:rPr>
+          <w:rFonts w:ascii="Courier New" w:hAnsi="Courier New" w:cs="Courier New"/>
+          <w:sz w:val="20"/>
+        </w:rPr>
+        <w:t>Eat;</w:t>
+      </w:r>
+    </w:p>
+    <w:p>
+      <w:pPr>
+        <w:pStyle w:val="NoSpacing"/>
+        <w:ind w:left="720" w:firstLine="720"/>
+        <w:rPr>
+          <w:rFonts w:ascii="Courier New" w:hAnsi="Courier New" w:cs="Courier New"/>
+          <w:sz w:val="20"/>
+        </w:rPr>
+      </w:pPr>
+      <w:r>
+        <w:rPr>
+          <w:rFonts w:ascii="Courier New" w:hAnsi="Courier New" w:cs="Courier New"/>
+          <w:sz w:val="20"/>
+        </w:rPr>
+        <w:t>Walk;</w:t>
+      </w:r>
+    </w:p>
+    <w:p>
+      <w:pPr>
+        <w:pStyle w:val="NoSpacing"/>
+        <w:ind w:left="720" w:firstLine="720"/>
+        <w:rPr>
+          <w:rFonts w:ascii="Courier New" w:hAnsi="Courier New" w:cs="Courier New"/>
+          <w:sz w:val="20"/>
+        </w:rPr>
+      </w:pPr>
+      <w:r>
+        <w:rPr>
+          <w:rFonts w:ascii="Courier New" w:hAnsi="Courier New" w:cs="Courier New"/>
+          <w:sz w:val="20"/>
+        </w:rPr>
+        <w:t>Bark;</w:t>
+      </w:r>
+    </w:p>
+    <w:p>
+      <w:pPr>
+        <w:pStyle w:val="NoSpacing"/>
+        <w:ind w:left="720" w:firstLine="720"/>
+        <w:rPr>
+          <w:rFonts w:ascii="Courier New" w:hAnsi="Courier New" w:cs="Courier New"/>
+          <w:sz w:val="20"/>
+        </w:rPr>
+      </w:pPr>
+      <w:r>
+        <w:rPr>
+          <w:rFonts w:ascii="Courier New" w:hAnsi="Courier New" w:cs="Courier New"/>
+          <w:sz w:val="20"/>
+        </w:rPr>
+        <w:t>Play;</w:t>
+      </w:r>
+    </w:p>
+    <w:p>
+      <w:pPr>
+        <w:pStyle w:val="NoSpacing"/>
+        <w:ind w:left="720"/>
+        <w:rPr>
+          <w:rFonts w:ascii="Courier New" w:hAnsi="Courier New" w:cs="Courier New"/>
+          <w:sz w:val="20"/>
+        </w:rPr>
+      </w:pPr>
+      <w:proofErr w:type="gramStart"/>
+      <w:r>
+        <w:rPr>
+          <w:rFonts w:ascii="Courier New" w:hAnsi="Courier New" w:cs="Courier New"/>
+          <w:sz w:val="20"/>
+        </w:rPr>
+        <w:t>end</w:t>
+      </w:r>
+      <w:proofErr w:type="gramEnd"/>
+      <w:r>
+        <w:rPr>
+          <w:rFonts w:ascii="Courier New" w:hAnsi="Courier New" w:cs="Courier New"/>
+          <w:sz w:val="20"/>
+        </w:rPr>
+        <w:t>;</w:t>
+      </w:r>
+    </w:p>
+    <w:p>
+      <w:pPr>
+        <w:pStyle w:val="NoSpacing"/>
+        <w:ind w:left="720"/>
+        <w:rPr>
+          <w:rFonts w:ascii="Courier New" w:hAnsi="Courier New" w:cs="Courier New"/>
+          <w:sz w:val="20"/>
+        </w:rPr>
+      </w:pPr>
+      <w:proofErr w:type="gramStart"/>
+      <w:r>
+        <w:rPr>
+          <w:rFonts w:ascii="Courier New" w:hAnsi="Courier New" w:cs="Courier New"/>
+          <w:sz w:val="20"/>
+        </w:rPr>
+        <w:t>class</w:t>
+      </w:r>
+      <w:proofErr w:type="gramEnd"/>
+      <w:r>
+        <w:rPr>
+          <w:rFonts w:ascii="Courier New" w:hAnsi="Courier New" w:cs="Courier New"/>
+          <w:sz w:val="20"/>
+        </w:rPr>
+        <w:t xml:space="preserve"> Cat extends Dog</w:t>
+      </w:r>
+    </w:p>
+    <w:p>
+      <w:pPr>
+        <w:pStyle w:val="NoSpacing"/>
+        <w:ind w:left="720" w:firstLine="720"/>
+        <w:rPr>
+          <w:rFonts w:ascii="Courier New" w:hAnsi="Courier New" w:cs="Courier New"/>
+          <w:sz w:val="20"/>
+        </w:rPr>
+      </w:pPr>
+      <w:r>
+        <w:rPr>
+          <w:rFonts w:ascii="Courier New" w:hAnsi="Courier New" w:cs="Courier New"/>
+          <w:sz w:val="20"/>
+        </w:rPr>
+        <w:t>Purr;</w:t>
+      </w:r>
+    </w:p>
+    <w:p>
+      <w:pPr>
+        <w:pStyle w:val="NoSpacing"/>
+        <w:ind w:left="720" w:firstLine="720"/>
+        <w:rPr>
+          <w:rFonts w:ascii="Courier New" w:hAnsi="Courier New" w:cs="Courier New"/>
+          <w:sz w:val="20"/>
+        </w:rPr>
+      </w:pPr>
+      <w:r>
+        <w:rPr>
+          <w:rFonts w:ascii="Courier New" w:hAnsi="Courier New" w:cs="Courier New"/>
+          <w:sz w:val="20"/>
+        </w:rPr>
+        <w:t>Bark = null;</w:t>
+      </w:r>
+    </w:p>
+    <w:p>
+      <w:pPr>
+        <w:pStyle w:val="NoSpacing"/>
+        <w:ind w:left="720"/>
+        <w:rPr>
+          <w:rFonts w:ascii="Courier New" w:hAnsi="Courier New" w:cs="Courier New"/>
+          <w:sz w:val="20"/>
+        </w:rPr>
+      </w:pPr>
+      <w:proofErr w:type="gramStart"/>
+      <w:r>
+        <w:rPr>
+          <w:rFonts w:ascii="Courier New" w:hAnsi="Courier New" w:cs="Courier New"/>
+          <w:sz w:val="20"/>
+        </w:rPr>
+        <w:t>end</w:t>
+      </w:r>
+      <w:proofErr w:type="gramEnd"/>
+      <w:r>
+        <w:rPr>
+          <w:rFonts w:ascii="Courier New" w:hAnsi="Courier New" w:cs="Courier New"/>
+          <w:sz w:val="20"/>
+        </w:rPr>
+        <w:t>;</w:t>
+      </w:r>
+    </w:p>
+    <w:p>
+      <w:pPr>
+        <w:pStyle w:val="NoSpacing"/>
+      </w:pPr>
+    </w:p>
+    <w:p>
+      <w:pPr>
+        <w:pStyle w:val="NoSpacing"/>
+      </w:pPr>
+      <w:r>
+        <w:rPr>
+          <w:b/>
+        </w:rPr>
+        <w:t>Aggregation</w:t>
+      </w:r>
+      <w:r>
+        <w:t>: [</w:t>
+      </w:r>
+      <w:r>
+        <w:rPr>
+          <w:i/>
+        </w:rPr>
+        <w:t>hinge i</w:t>
+      </w:r>
+      <w:r>
+        <w:rPr>
+          <w:i/>
+        </w:rPr>
+        <w:t xml:space="preserve">dentified by </w:t>
+      </w:r>
+      <w:r>
+        <w:rPr>
+          <w:i/>
+        </w:rPr>
+        <w:t>hollow</w:t>
+      </w:r>
+      <w:r>
+        <w:rPr>
+          <w:i/>
+        </w:rPr>
+        <w:t xml:space="preserve"> diamonds</w:t>
+      </w:r>
+      <w:r>
+        <w:t xml:space="preserve">] something is made of independent parts that can exist without the </w:t>
+      </w:r>
+      <w:r>
+        <w:t>parent</w:t>
+      </w:r>
+      <w:r>
+        <w:t xml:space="preserve"> object (think: is it useful on its own?)</w:t>
+      </w:r>
+    </w:p>
+    <w:p>
+      <w:pPr>
+        <w:pStyle w:val="NoSpacing"/>
+      </w:pPr>
+    </w:p>
+    <w:p>
+      <w:pPr>
+        <w:pStyle w:val="NoSpacing"/>
+        <w:ind w:left="720"/>
+        <w:rPr>
+          <w:rFonts w:ascii="Courier New" w:hAnsi="Courier New" w:cs="Courier New"/>
+          <w:sz w:val="20"/>
+        </w:rPr>
+      </w:pPr>
+      <w:proofErr w:type="gramStart"/>
+      <w:r>
+        <w:rPr>
+          <w:rFonts w:ascii="Courier New" w:hAnsi="Courier New" w:cs="Courier New"/>
+          <w:sz w:val="20"/>
+        </w:rPr>
+        <w:t>class</w:t>
+      </w:r>
+      <w:proofErr w:type="gramEnd"/>
+      <w:r>
+        <w:rPr>
+          <w:rFonts w:ascii="Courier New" w:hAnsi="Courier New" w:cs="Courier New"/>
+          <w:sz w:val="20"/>
+        </w:rPr>
+        <w:t xml:space="preserve"> Cat includes Dog;</w:t>
+      </w:r>
+    </w:p>
+    <w:p>
+      <w:pPr>
+        <w:pStyle w:val="NoSpacing"/>
+        <w:ind w:left="720" w:firstLine="720"/>
+        <w:rPr>
+          <w:rFonts w:ascii="Courier New" w:hAnsi="Courier New" w:cs="Courier New"/>
+          <w:sz w:val="20"/>
+        </w:rPr>
+      </w:pPr>
+      <w:r>
+        <w:rPr>
+          <w:rFonts w:ascii="Courier New" w:hAnsi="Courier New" w:cs="Courier New"/>
+          <w:sz w:val="20"/>
+        </w:rPr>
+        <w:t xml:space="preserve">Eat = </w:t>
+      </w:r>
+      <w:proofErr w:type="spellStart"/>
+      <w:r>
+        <w:rPr>
+          <w:rFonts w:ascii="Courier New" w:hAnsi="Courier New" w:cs="Courier New"/>
+          <w:sz w:val="20"/>
+        </w:rPr>
+        <w:t>Dog.Eat</w:t>
+      </w:r>
+      <w:proofErr w:type="spellEnd"/>
+      <w:r>
+        <w:rPr>
+          <w:rFonts w:ascii="Courier New" w:hAnsi="Courier New" w:cs="Courier New"/>
+          <w:sz w:val="20"/>
+        </w:rPr>
+        <w:t>;</w:t>
+      </w:r>
+    </w:p>
+    <w:p>
+      <w:pPr>
+        <w:pStyle w:val="NoSpacing"/>
+        <w:ind w:left="720" w:firstLine="720"/>
+        <w:rPr>
+          <w:rFonts w:ascii="Courier New" w:hAnsi="Courier New" w:cs="Courier New"/>
+          <w:sz w:val="20"/>
+        </w:rPr>
+      </w:pPr>
+      <w:r>
+        <w:rPr>
+          <w:rFonts w:ascii="Courier New" w:hAnsi="Courier New" w:cs="Courier New"/>
+          <w:sz w:val="20"/>
+        </w:rPr>
+        <w:t xml:space="preserve">Walk = </w:t>
+      </w:r>
+      <w:proofErr w:type="spellStart"/>
+      <w:r>
+        <w:rPr>
+          <w:rFonts w:ascii="Courier New" w:hAnsi="Courier New" w:cs="Courier New"/>
+          <w:sz w:val="20"/>
+        </w:rPr>
+        <w:t>Dog.Walk</w:t>
+      </w:r>
+      <w:proofErr w:type="spellEnd"/>
+      <w:r>
+        <w:rPr>
+          <w:rFonts w:ascii="Courier New" w:hAnsi="Courier New" w:cs="Courier New"/>
+          <w:sz w:val="20"/>
+        </w:rPr>
+        <w:t>;</w:t>
+      </w:r>
+    </w:p>
+    <w:p>
+      <w:pPr>
+        <w:pStyle w:val="NoSpacing"/>
+        <w:ind w:left="720" w:firstLine="720"/>
+        <w:rPr>
+          <w:rFonts w:ascii="Courier New" w:hAnsi="Courier New" w:cs="Courier New"/>
+          <w:sz w:val="20"/>
+        </w:rPr>
+      </w:pPr>
+      <w:r>
+        <w:rPr>
+          <w:rFonts w:ascii="Courier New" w:hAnsi="Courier New" w:cs="Courier New"/>
+          <w:sz w:val="20"/>
+        </w:rPr>
+        <w:t xml:space="preserve">Play = </w:t>
+      </w:r>
+      <w:proofErr w:type="spellStart"/>
+      <w:r>
+        <w:rPr>
+          <w:rFonts w:ascii="Courier New" w:hAnsi="Courier New" w:cs="Courier New"/>
+          <w:sz w:val="20"/>
+        </w:rPr>
+        <w:t>Dog.Play</w:t>
+      </w:r>
+      <w:proofErr w:type="spellEnd"/>
+      <w:r>
+        <w:rPr>
+          <w:rFonts w:ascii="Courier New" w:hAnsi="Courier New" w:cs="Courier New"/>
+          <w:sz w:val="20"/>
+        </w:rPr>
+        <w:t>;</w:t>
+      </w:r>
+    </w:p>
+    <w:p>
+      <w:pPr>
+        <w:pStyle w:val="NoSpacing"/>
+        <w:ind w:left="720" w:firstLine="720"/>
+        <w:rPr>
+          <w:rFonts w:ascii="Courier New" w:hAnsi="Courier New" w:cs="Courier New"/>
+          <w:sz w:val="20"/>
+        </w:rPr>
+      </w:pPr>
+      <w:r>
+        <w:rPr>
+          <w:rFonts w:ascii="Courier New" w:hAnsi="Courier New" w:cs="Courier New"/>
+          <w:sz w:val="20"/>
+        </w:rPr>
+        <w:t>Purr;</w:t>
+      </w:r>
+    </w:p>
+    <w:p>
+      <w:pPr>
+        <w:pStyle w:val="NoSpacing"/>
+        <w:ind w:left="720"/>
+        <w:rPr>
+          <w:rFonts w:ascii="Courier New" w:hAnsi="Courier New" w:cs="Courier New"/>
+          <w:sz w:val="20"/>
+        </w:rPr>
+      </w:pPr>
+      <w:proofErr w:type="gramStart"/>
+      <w:r>
+        <w:rPr>
+          <w:rFonts w:ascii="Courier New" w:hAnsi="Courier New" w:cs="Courier New"/>
+          <w:sz w:val="20"/>
+        </w:rPr>
+        <w:t>end</w:t>
+      </w:r>
+      <w:proofErr w:type="gramEnd"/>
+      <w:r>
+        <w:rPr>
+          <w:rFonts w:ascii="Courier New" w:hAnsi="Courier New" w:cs="Courier New"/>
+          <w:sz w:val="20"/>
+        </w:rPr>
+        <w:t>;</w:t>
+      </w:r>
+    </w:p>
+    <w:p>
+      <w:pPr>
+        <w:pStyle w:val="NoSpacing"/>
+        <w:ind w:left="720"/>
+      </w:pPr>
+    </w:p>
+    <w:p>
+      <w:pPr>
+        <w:pStyle w:val="NoSpacing"/>
+      </w:pPr>
+      <w:r>
+        <w:rPr>
+          <w:b/>
+        </w:rPr>
+        <w:t>Composition</w:t>
+      </w:r>
+      <w:r>
+        <w:t>:</w:t>
+      </w:r>
+      <w:r>
+        <w:t xml:space="preserve"> [</w:t>
+      </w:r>
+      <w:r>
+        <w:rPr>
+          <w:i/>
+        </w:rPr>
+        <w:t xml:space="preserve">hinge </w:t>
+      </w:r>
+      <w:r>
+        <w:rPr>
+          <w:i/>
+        </w:rPr>
+        <w:t xml:space="preserve">identified by </w:t>
+      </w:r>
+      <w:r>
+        <w:rPr>
+          <w:i/>
+        </w:rPr>
+        <w:t>black</w:t>
+      </w:r>
+      <w:r>
+        <w:rPr>
+          <w:i/>
+        </w:rPr>
+        <w:t xml:space="preserve"> diamonds</w:t>
+      </w:r>
+      <w:r>
+        <w:t xml:space="preserve">] </w:t>
+      </w:r>
+      <w:r>
+        <w:t xml:space="preserve">parts are dependent on the </w:t>
+      </w:r>
+      <w:r>
+        <w:t>parent</w:t>
+      </w:r>
+      <w:r>
+        <w:t xml:space="preserve"> object to exist</w:t>
+      </w:r>
+    </w:p>
+    <w:p>
+      <w:pPr>
+        <w:pStyle w:val="NoSpacing"/>
+      </w:pPr>
+    </w:p>
+    <w:p>
+      <w:pPr>
+        <w:pStyle w:val="NoSpacing"/>
+        <w:ind w:left="720"/>
+        <w:rPr>
+          <w:rFonts w:ascii="Courier New" w:hAnsi="Courier New" w:cs="Courier New"/>
+          <w:sz w:val="20"/>
+        </w:rPr>
+      </w:pPr>
+      <w:proofErr w:type="gramStart"/>
+      <w:r>
+        <w:rPr>
+          <w:rFonts w:ascii="Courier New" w:hAnsi="Courier New" w:cs="Courier New"/>
+          <w:sz w:val="20"/>
+        </w:rPr>
+        <w:t>class</w:t>
+      </w:r>
+      <w:proofErr w:type="gramEnd"/>
+      <w:r>
+        <w:rPr>
+          <w:rFonts w:ascii="Courier New" w:hAnsi="Courier New" w:cs="Courier New"/>
+          <w:sz w:val="20"/>
+        </w:rPr>
+        <w:t xml:space="preserve"> Pet</w:t>
+      </w:r>
+    </w:p>
+    <w:p>
+      <w:pPr>
+        <w:pStyle w:val="NoSpacing"/>
+        <w:ind w:left="720" w:firstLine="720"/>
+        <w:rPr>
+          <w:rFonts w:ascii="Courier New" w:hAnsi="Courier New" w:cs="Courier New"/>
+          <w:sz w:val="20"/>
+        </w:rPr>
+      </w:pPr>
+      <w:r>
+        <w:rPr>
+          <w:rFonts w:ascii="Courier New" w:hAnsi="Courier New" w:cs="Courier New"/>
+          <w:sz w:val="20"/>
+        </w:rPr>
+        <w:t>Eat;</w:t>
+      </w:r>
+    </w:p>
+    <w:p>
+      <w:pPr>
+        <w:pStyle w:val="NoSpacing"/>
+        <w:ind w:left="720" w:firstLine="720"/>
+        <w:rPr>
+          <w:rFonts w:ascii="Courier New" w:hAnsi="Courier New" w:cs="Courier New"/>
+          <w:sz w:val="20"/>
+        </w:rPr>
+      </w:pPr>
+      <w:r>
+        <w:rPr>
+          <w:rFonts w:ascii="Courier New" w:hAnsi="Courier New" w:cs="Courier New"/>
+          <w:sz w:val="20"/>
+        </w:rPr>
+        <w:t>Walk;</w:t>
+      </w:r>
+    </w:p>
+    <w:p>
+      <w:pPr>
+        <w:pStyle w:val="NoSpacing"/>
+        <w:ind w:left="720" w:firstLine="720"/>
+        <w:rPr>
+          <w:rFonts w:ascii="Courier New" w:hAnsi="Courier New" w:cs="Courier New"/>
+          <w:sz w:val="20"/>
+        </w:rPr>
+      </w:pPr>
+      <w:r>
+        <w:rPr>
+          <w:rFonts w:ascii="Courier New" w:hAnsi="Courier New" w:cs="Courier New"/>
+          <w:sz w:val="20"/>
+        </w:rPr>
+        <w:t>Play;</w:t>
+      </w:r>
+    </w:p>
+    <w:p>
+      <w:pPr>
+        <w:pStyle w:val="NoSpacing"/>
+        <w:ind w:left="720"/>
+        <w:rPr>
+          <w:rFonts w:ascii="Courier New" w:hAnsi="Courier New" w:cs="Courier New"/>
+          <w:sz w:val="20"/>
+        </w:rPr>
+      </w:pPr>
+      <w:proofErr w:type="gramStart"/>
+      <w:r>
+        <w:rPr>
+          <w:rFonts w:ascii="Courier New" w:hAnsi="Courier New" w:cs="Courier New"/>
+          <w:sz w:val="20"/>
+        </w:rPr>
+        <w:t>end</w:t>
+      </w:r>
+      <w:proofErr w:type="gramEnd"/>
+      <w:r>
+        <w:rPr>
+          <w:rFonts w:ascii="Courier New" w:hAnsi="Courier New" w:cs="Courier New"/>
+          <w:sz w:val="20"/>
+        </w:rPr>
+        <w:t>;</w:t>
+      </w:r>
+    </w:p>
+    <w:p>
+      <w:pPr>
+        <w:pStyle w:val="NoSpacing"/>
+        <w:ind w:left="720"/>
+        <w:rPr>
+          <w:rFonts w:ascii="Courier New" w:hAnsi="Courier New" w:cs="Courier New"/>
+          <w:sz w:val="20"/>
+        </w:rPr>
+      </w:pPr>
+      <w:proofErr w:type="gramStart"/>
+      <w:r>
+        <w:rPr>
+          <w:rFonts w:ascii="Courier New" w:hAnsi="Courier New" w:cs="Courier New"/>
+          <w:sz w:val="20"/>
+        </w:rPr>
+        <w:t>class</w:t>
+      </w:r>
+      <w:proofErr w:type="gramEnd"/>
+      <w:r>
+        <w:rPr>
+          <w:rFonts w:ascii="Courier New" w:hAnsi="Courier New" w:cs="Courier New"/>
+          <w:sz w:val="20"/>
+        </w:rPr>
+        <w:t xml:space="preserve"> Dog </w:t>
+      </w:r>
+      <w:r>
+        <w:rPr>
+          <w:rFonts w:ascii="Courier New" w:hAnsi="Courier New" w:cs="Courier New"/>
+          <w:sz w:val="20"/>
+        </w:rPr>
+        <w:t>extends</w:t>
+      </w:r>
+      <w:r>
+        <w:rPr>
+          <w:rFonts w:ascii="Courier New" w:hAnsi="Courier New" w:cs="Courier New"/>
+          <w:sz w:val="20"/>
+        </w:rPr>
+        <w:t xml:space="preserve"> Pet</w:t>
+      </w:r>
+    </w:p>
+    <w:p>
+      <w:pPr>
+        <w:pStyle w:val="NoSpacing"/>
+        <w:ind w:left="720" w:firstLine="720"/>
+        <w:rPr>
+          <w:rFonts w:ascii="Courier New" w:hAnsi="Courier New" w:cs="Courier New"/>
+          <w:sz w:val="20"/>
+        </w:rPr>
+      </w:pPr>
+      <w:r>
+        <w:rPr>
+          <w:rFonts w:ascii="Courier New" w:hAnsi="Courier New" w:cs="Courier New"/>
+          <w:sz w:val="20"/>
+        </w:rPr>
+        <w:t>Bark;</w:t>
+      </w:r>
+    </w:p>
+    <w:p>
+      <w:pPr>
+        <w:pStyle w:val="NoSpacing"/>
+        <w:ind w:left="720"/>
+        <w:rPr>
+          <w:rFonts w:ascii="Courier New" w:hAnsi="Courier New" w:cs="Courier New"/>
+          <w:sz w:val="20"/>
+        </w:rPr>
+      </w:pPr>
+      <w:proofErr w:type="gramStart"/>
+      <w:r>
+        <w:rPr>
+          <w:rFonts w:ascii="Courier New" w:hAnsi="Courier New" w:cs="Courier New"/>
+          <w:sz w:val="20"/>
+        </w:rPr>
+        <w:t>end</w:t>
+      </w:r>
+      <w:proofErr w:type="gramEnd"/>
+      <w:r>
+        <w:rPr>
+          <w:rFonts w:ascii="Courier New" w:hAnsi="Courier New" w:cs="Courier New"/>
+          <w:sz w:val="20"/>
+        </w:rPr>
+        <w:t>;</w:t>
+      </w:r>
+    </w:p>
+    <w:p>
+      <w:pPr>
+        <w:pStyle w:val="NoSpacing"/>
+        <w:ind w:left="720"/>
+        <w:rPr>
+          <w:rFonts w:ascii="Courier New" w:hAnsi="Courier New" w:cs="Courier New"/>
+          <w:sz w:val="20"/>
+        </w:rPr>
+      </w:pPr>
+    </w:p>
+    <w:p>
+      <w:pPr>
+        <w:pStyle w:val="NoSpacing"/>
+        <w:ind w:left="720"/>
+        <w:rPr>
+          <w:rFonts w:ascii="Courier New" w:hAnsi="Courier New" w:cs="Courier New"/>
+          <w:sz w:val="20"/>
+        </w:rPr>
+      </w:pPr>
+      <w:proofErr w:type="gramStart"/>
+      <w:r>
+        <w:rPr>
+          <w:rFonts w:ascii="Courier New" w:hAnsi="Courier New" w:cs="Courier New"/>
+          <w:sz w:val="20"/>
+        </w:rPr>
+        <w:t>class</w:t>
+      </w:r>
+      <w:proofErr w:type="gramEnd"/>
+      <w:r>
+        <w:rPr>
+          <w:rFonts w:ascii="Courier New" w:hAnsi="Courier New" w:cs="Courier New"/>
+          <w:sz w:val="20"/>
+        </w:rPr>
+        <w:t xml:space="preserve"> Cat </w:t>
+      </w:r>
+      <w:r>
+        <w:rPr>
+          <w:rFonts w:ascii="Courier New" w:hAnsi="Courier New" w:cs="Courier New"/>
+          <w:sz w:val="20"/>
+        </w:rPr>
+        <w:t>extends</w:t>
+      </w:r>
+      <w:r>
+        <w:rPr>
+          <w:rFonts w:ascii="Courier New" w:hAnsi="Courier New" w:cs="Courier New"/>
+          <w:sz w:val="20"/>
+        </w:rPr>
+        <w:t xml:space="preserve"> Pet</w:t>
+      </w:r>
+    </w:p>
+    <w:p>
+      <w:pPr>
+        <w:pStyle w:val="NoSpacing"/>
+        <w:ind w:left="720" w:firstLine="720"/>
+        <w:rPr>
+          <w:rFonts w:ascii="Courier New" w:hAnsi="Courier New" w:cs="Courier New"/>
+          <w:sz w:val="20"/>
+        </w:rPr>
+      </w:pPr>
+      <w:r>
+        <w:rPr>
+          <w:rFonts w:ascii="Courier New" w:hAnsi="Courier New" w:cs="Courier New"/>
+          <w:sz w:val="20"/>
+        </w:rPr>
+        <w:t>Purr;</w:t>
+      </w:r>
+    </w:p>
+    <w:p>
+      <w:pPr>
+        <w:pStyle w:val="NoSpacing"/>
+        <w:ind w:left="720"/>
+        <w:rPr>
+          <w:rFonts w:ascii="Courier New" w:hAnsi="Courier New" w:cs="Courier New"/>
+          <w:sz w:val="20"/>
+        </w:rPr>
+      </w:pPr>
+      <w:proofErr w:type="gramStart"/>
+      <w:r>
+        <w:rPr>
+          <w:rFonts w:ascii="Courier New" w:hAnsi="Courier New" w:cs="Courier New"/>
+          <w:sz w:val="20"/>
+        </w:rPr>
+        <w:t>end</w:t>
+      </w:r>
+      <w:proofErr w:type="gramEnd"/>
+      <w:r>
+        <w:rPr>
+          <w:rFonts w:ascii="Courier New" w:hAnsi="Courier New" w:cs="Courier New"/>
+          <w:sz w:val="20"/>
+        </w:rPr>
+        <w:t>;</w:t>
+      </w:r>
+    </w:p>
+    <w:p>
+      <w:pPr>
+        <w:pStyle w:val="NoSpacing"/>
+        <w:ind w:left="720"/>
+      </w:pPr>
     </w:p>
     <w:p>
       <w:pPr>
@@ -3650,315 +4282,10 @@
           <w:lang w:eastAsia="en-CA"/>
         </w:rPr>
         <w:drawing>
-          <wp:inline distT="0" distB="0" distL="0" distR="0" wp14:anchorId="3C206350" wp14:editId="418EC98E">
-            <wp:extent cx="3167641" cy="1124892"/>
-            <wp:effectExtent l="0" t="0" r="0" b="0"/>
-            <wp:docPr id="9" name="Picture 9"/>
-            <wp:cNvGraphicFramePr>
-              <a:graphicFrameLocks xmlns:a="http://schemas.openxmlformats.org/drawingml/2006/main" noChangeAspect="1"/>
-            </wp:cNvGraphicFramePr>
-            <a:graphic xmlns:a="http://schemas.openxmlformats.org/drawingml/2006/main">
-              <a:graphicData uri="http://schemas.openxmlformats.org/drawingml/2006/picture">
-                <pic:pic xmlns:pic="http://schemas.openxmlformats.org/drawingml/2006/picture">
-                  <pic:nvPicPr>
-                    <pic:cNvPr id="0" name=""/>
-                    <pic:cNvPicPr/>
-                  </pic:nvPicPr>
-                  <pic:blipFill>
-                    <a:blip r:embed="rId23"/>
-                    <a:stretch>
-                      <a:fillRect/>
-                    </a:stretch>
-                  </pic:blipFill>
-                  <pic:spPr>
-                    <a:xfrm>
-                      <a:off x="0" y="0"/>
-                      <a:ext cx="3167641" cy="1124892"/>
-                    </a:xfrm>
-                    <a:prstGeom prst="rect">
-                      <a:avLst/>
-                    </a:prstGeom>
-                  </pic:spPr>
-                </pic:pic>
-              </a:graphicData>
-            </a:graphic>
-          </wp:inline>
-        </w:drawing>
-      </w:r>
-    </w:p>
-    <w:p>
-      <w:pPr>
-        <w:pStyle w:val="Heading3"/>
-      </w:pPr>
-      <w:bookmarkStart w:id="9" w:name="_Toc401483782"/>
-      <w:r>
-        <w:t>Behavioural</w:t>
-      </w:r>
-      <w:bookmarkEnd w:id="9"/>
-    </w:p>
-    <w:p>
-      <w:pPr>
-        <w:pStyle w:val="NoSpacing"/>
-      </w:pPr>
-      <w:r>
-        <w:rPr>
-          <w:b/>
-        </w:rPr>
-        <w:t>Use Case</w:t>
-      </w:r>
-      <w:r>
-        <w:t>: how system reacts to BEs</w:t>
-      </w:r>
-    </w:p>
-    <w:p>
-      <w:pPr>
-        <w:pStyle w:val="NoSpacing"/>
-        <w:numPr>
-          <w:ilvl w:val="0"/>
-          <w:numId w:val="13"/>
-        </w:numPr>
-      </w:pPr>
-      <w:r>
-        <w:t xml:space="preserve">Communication between </w:t>
-      </w:r>
-      <w:r>
-        <w:t>actors</w:t>
-      </w:r>
-    </w:p>
-    <w:p>
-      <w:pPr>
-        <w:pStyle w:val="NoSpacing"/>
-        <w:numPr>
-          <w:ilvl w:val="0"/>
-          <w:numId w:val="13"/>
-        </w:numPr>
-      </w:pPr>
-      <w:r>
-        <w:rPr>
-          <w:b/>
-        </w:rPr>
-        <w:t>Actors</w:t>
-      </w:r>
-      <w:r>
-        <w:t>: [represented by a stick figure] does not have to be a human</w:t>
-      </w:r>
-    </w:p>
-    <w:p>
-      <w:pPr>
-        <w:pStyle w:val="NoSpacing"/>
-        <w:numPr>
-          <w:ilvl w:val="1"/>
-          <w:numId w:val="13"/>
-        </w:numPr>
-      </w:pPr>
-      <w:r>
-        <w:t>provide BEs</w:t>
-      </w:r>
-    </w:p>
-    <w:p>
-      <w:pPr>
-        <w:pStyle w:val="NoSpacing"/>
-        <w:numPr>
-          <w:ilvl w:val="0"/>
-          <w:numId w:val="13"/>
-        </w:numPr>
-      </w:pPr>
-      <w:r>
-        <w:t>Include: mandatory behaviour</w:t>
-      </w:r>
-    </w:p>
-    <w:p>
-      <w:pPr>
-        <w:pStyle w:val="NoSpacing"/>
-        <w:numPr>
-          <w:ilvl w:val="0"/>
-          <w:numId w:val="13"/>
-        </w:numPr>
-      </w:pPr>
-      <w:r>
-        <w:t>Extend: optional behaviour</w:t>
-      </w:r>
-    </w:p>
-    <w:p>
-      <w:pPr>
-        <w:pStyle w:val="NoSpacing"/>
-        <w:numPr>
-          <w:ilvl w:val="0"/>
-          <w:numId w:val="13"/>
-        </w:numPr>
-      </w:pPr>
-      <w:r>
-        <w:t xml:space="preserve">Uses: </w:t>
-      </w:r>
-    </w:p>
-    <w:p>
-      <w:pPr>
-        <w:pStyle w:val="NoSpacing"/>
-        <w:numPr>
-          <w:ilvl w:val="0"/>
-          <w:numId w:val="13"/>
-        </w:numPr>
-      </w:pPr>
-      <w:r>
-        <w:t xml:space="preserve">“Use Case” </w:t>
-      </w:r>
-      <w:r>
-        <w:sym w:font="Wingdings" w:char="F0F3"/>
-      </w:r>
-      <w:r>
-        <w:t xml:space="preserve"> </w:t>
-      </w:r>
-      <w:r>
-        <w:t>“</w:t>
-      </w:r>
-      <w:r>
-        <w:t>Scenario</w:t>
-      </w:r>
-      <w:r>
-        <w:t>”</w:t>
-      </w:r>
-    </w:p>
-    <w:p>
-      <w:pPr>
-        <w:pStyle w:val="NoSpacing"/>
-        <w:numPr>
-          <w:ilvl w:val="0"/>
-          <w:numId w:val="13"/>
-        </w:numPr>
-      </w:pPr>
-      <w:r>
-        <w:t>Each ellipse is a use case</w:t>
-      </w:r>
-    </w:p>
-    <w:p>
-      <w:pPr>
-        <w:pStyle w:val="NoSpacing"/>
-        <w:jc w:val="center"/>
-      </w:pPr>
-      <w:r>
-        <w:rPr>
-          <w:noProof/>
-          <w:lang w:eastAsia="en-CA"/>
-        </w:rPr>
-        <w:drawing>
-          <wp:inline distT="0" distB="0" distL="0" distR="0" wp14:anchorId="279097BB" wp14:editId="00F72870">
-            <wp:extent cx="3084827" cy="2225630"/>
-            <wp:effectExtent l="0" t="0" r="1905" b="3810"/>
-            <wp:docPr id="8" name="Picture 8"/>
-            <wp:cNvGraphicFramePr>
-              <a:graphicFrameLocks xmlns:a="http://schemas.openxmlformats.org/drawingml/2006/main" noChangeAspect="1"/>
-            </wp:cNvGraphicFramePr>
-            <a:graphic xmlns:a="http://schemas.openxmlformats.org/drawingml/2006/main">
-              <a:graphicData uri="http://schemas.openxmlformats.org/drawingml/2006/picture">
-                <pic:pic xmlns:pic="http://schemas.openxmlformats.org/drawingml/2006/picture">
-                  <pic:nvPicPr>
-                    <pic:cNvPr id="0" name=""/>
-                    <pic:cNvPicPr/>
-                  </pic:nvPicPr>
-                  <pic:blipFill>
-                    <a:blip r:embed="rId24"/>
-                    <a:stretch>
-                      <a:fillRect/>
-                    </a:stretch>
-                  </pic:blipFill>
-                  <pic:spPr>
-                    <a:xfrm>
-                      <a:off x="0" y="0"/>
-                      <a:ext cx="3084827" cy="2225630"/>
-                    </a:xfrm>
-                    <a:prstGeom prst="rect">
-                      <a:avLst/>
-                    </a:prstGeom>
-                  </pic:spPr>
-                </pic:pic>
-              </a:graphicData>
-            </a:graphic>
-          </wp:inline>
-        </w:drawing>
-      </w:r>
-    </w:p>
-    <w:p>
-      <w:pPr>
-        <w:pStyle w:val="NoSpacing"/>
-      </w:pPr>
-    </w:p>
-    <w:p>
-      <w:pPr>
-        <w:pStyle w:val="NoSpacing"/>
-      </w:pPr>
-      <w:r>
-        <w:rPr>
-          <w:b/>
-        </w:rPr>
-        <w:t>Activity Diagram</w:t>
-      </w:r>
-      <w:r>
-        <w:t>: data and control flow of system</w:t>
-      </w:r>
-    </w:p>
-    <w:p>
-      <w:pPr>
-        <w:pStyle w:val="NoSpacing"/>
-        <w:numPr>
-          <w:ilvl w:val="0"/>
-          <w:numId w:val="14"/>
-        </w:numPr>
-      </w:pPr>
-      <w:r>
-        <w:t>Rounded rectangles: actions in system</w:t>
-      </w:r>
-    </w:p>
-    <w:p>
-      <w:pPr>
-        <w:pStyle w:val="NoSpacing"/>
-        <w:numPr>
-          <w:ilvl w:val="0"/>
-          <w:numId w:val="14"/>
-        </w:numPr>
-      </w:pPr>
-      <w:r>
-        <w:t>Solid hub: fork and joint points</w:t>
-      </w:r>
-    </w:p>
-    <w:p>
-      <w:pPr>
-        <w:pStyle w:val="NoSpacing"/>
-        <w:numPr>
-          <w:ilvl w:val="0"/>
-          <w:numId w:val="14"/>
-        </w:numPr>
-      </w:pPr>
-      <w:r>
-        <w:t>Surrounded disk: terminate</w:t>
-      </w:r>
-    </w:p>
-    <w:p>
-      <w:pPr>
-        <w:pStyle w:val="NoSpacing"/>
-        <w:numPr>
-          <w:ilvl w:val="0"/>
-          <w:numId w:val="14"/>
-        </w:numPr>
-      </w:pPr>
-      <w:r>
-        <w:t>Diamond: decision</w:t>
-      </w:r>
-    </w:p>
-    <w:p>
-      <w:pPr>
-        <w:pStyle w:val="NoSpacing"/>
-        <w:jc w:val="center"/>
-      </w:pPr>
-      <w:r>
-        <w:rPr>
-          <w:noProof/>
-          <w:lang w:eastAsia="en-CA"/>
-        </w:rPr>
-        <w:drawing>
-          <wp:inline distT="0" distB="0" distL="0" distR="0" wp14:anchorId="1E54A9AB" wp14:editId="11F887BD">
-            <wp:extent cx="1457336" cy="2243154"/>
-            <wp:effectExtent l="0" t="0" r="0" b="5080"/>
-            <wp:docPr id="7" name="Picture 7"/>
+          <wp:inline distT="0" distB="0" distL="0" distR="0" wp14:anchorId="1A4B7C7E" wp14:editId="0C74C3C9">
+            <wp:extent cx="3411096" cy="1329546"/>
+            <wp:effectExtent l="0" t="0" r="0" b="4445"/>
+            <wp:docPr id="15" name="Picture 15"/>
             <wp:cNvGraphicFramePr>
               <a:graphicFrameLocks xmlns:a="http://schemas.openxmlformats.org/drawingml/2006/main" noChangeAspect="1"/>
             </wp:cNvGraphicFramePr>
@@ -3978,7 +4305,7 @@
                   <pic:spPr>
                     <a:xfrm>
                       <a:off x="0" y="0"/>
-                      <a:ext cx="1457336" cy="2243154"/>
+                      <a:ext cx="3411096" cy="1329546"/>
                     </a:xfrm>
                     <a:prstGeom prst="rect">
                       <a:avLst/>
@@ -3994,6 +4321,34 @@
     <w:p>
       <w:pPr>
         <w:pStyle w:val="NoSpacing"/>
+        <w:jc w:val="center"/>
+        <w:rPr>
+          <w:i/>
+        </w:rPr>
+      </w:pPr>
+      <w:r>
+        <w:rPr>
+          <w:i/>
+        </w:rPr>
+        <w:t>The item doesn’t exist without the order; the windshield is useful without the car existing.</w:t>
+      </w:r>
+    </w:p>
+    <w:p>
+      <w:pPr>
+        <w:pStyle w:val="NoSpacing"/>
+      </w:pPr>
+    </w:p>
+    <w:p>
+      <w:pPr>
+        <w:pStyle w:val="NoSpacing"/>
+      </w:pPr>
+      <w:r>
+        <w:t>It’s especially important to have low coupling when you can’t change the higher level object</w:t>
+      </w:r>
+    </w:p>
+    <w:p>
+      <w:pPr>
+        <w:pStyle w:val="NoSpacing"/>
       </w:pPr>
     </w:p>
     <w:p>
@@ -4004,13 +4359,60 @@
         <w:rPr>
           <w:b/>
         </w:rPr>
-        <w:t>Sequence Diagram</w:t>
-      </w:r>
-      <w:r>
-        <w:t xml:space="preserve">: </w:t>
-      </w:r>
-      <w:r>
-        <w:t>how flow thru classes to fulfill requirements</w:t>
+        <w:t>D</w:t>
+      </w:r>
+      <w:r>
+        <w:rPr>
+          <w:b/>
+        </w:rPr>
+        <w:t>ependencies</w:t>
+      </w:r>
+      <w:r>
+        <w:t>: [</w:t>
+      </w:r>
+      <w:r>
+        <w:rPr>
+          <w:i/>
+        </w:rPr>
+        <w:t>identified by dashed arrows</w:t>
+      </w:r>
+      <w:r>
+        <w:t>]</w:t>
+      </w:r>
+      <w:r>
+        <w:t xml:space="preserve"> if </w:t>
+      </w:r>
+      <w:proofErr w:type="spellStart"/>
+      <w:r>
+        <w:t>if</w:t>
+      </w:r>
+      <w:proofErr w:type="spellEnd"/>
+      <w:r>
+        <w:t xml:space="preserve"> a class, X, depends on another class, Y, then changes to the elements Y will lead to the changes of X</w:t>
+      </w:r>
+    </w:p>
+    <w:p>
+      <w:pPr>
+        <w:pStyle w:val="Heading3"/>
+      </w:pPr>
+      <w:bookmarkStart w:id="8" w:name="_Toc401483781"/>
+      <w:r>
+        <w:t>Structural</w:t>
+      </w:r>
+      <w:bookmarkEnd w:id="8"/>
+    </w:p>
+    <w:p>
+      <w:pPr>
+        <w:pStyle w:val="NoSpacing"/>
+        <w:rPr>
+          <w:b/>
+        </w:rPr>
+      </w:pPr>
+      <w:r>
+        <w:rPr>
+          <w:b/>
+        </w:rPr>
+        <w:t>Composite Structure Diagram</w:t>
       </w:r>
     </w:p>
     <w:p>
@@ -4018,11 +4420,11 @@
         <w:pStyle w:val="NoSpacing"/>
         <w:numPr>
           <w:ilvl w:val="0"/>
-          <w:numId w:val="16"/>
+          <w:numId w:val="10"/>
         </w:numPr>
       </w:pPr>
       <w:r>
-        <w:t>Rectangles on top identify classes</w:t>
+        <w:t>Rectangle: structural classes</w:t>
       </w:r>
     </w:p>
     <w:p>
@@ -4030,11 +4432,27 @@
         <w:pStyle w:val="NoSpacing"/>
         <w:numPr>
           <w:ilvl w:val="0"/>
-          <w:numId w:val="16"/>
+          <w:numId w:val="10"/>
         </w:numPr>
       </w:pPr>
       <w:r>
-        <w:t>Arrows show flow of data and how they fulfill requirements</w:t>
+        <w:t>Ellipse: abstract construct of relationship between classes</w:t>
+      </w:r>
+    </w:p>
+    <w:p>
+      <w:pPr>
+        <w:pStyle w:val="NoSpacing"/>
+      </w:pPr>
+    </w:p>
+    <w:p>
+      <w:pPr>
+        <w:pStyle w:val="NoSpacing"/>
+      </w:pPr>
+      <w:r>
+        <w:rPr>
+          <w:b/>
+        </w:rPr>
+        <w:t>Component Diagram</w:t>
       </w:r>
     </w:p>
     <w:p>
@@ -4042,11 +4460,54 @@
         <w:pStyle w:val="NoSpacing"/>
         <w:numPr>
           <w:ilvl w:val="0"/>
-          <w:numId w:val="16"/>
+          <w:numId w:val="11"/>
         </w:numPr>
       </w:pPr>
       <w:r>
-        <w:t>Smaller boxes inside the bigger boxes are other implementations of the same object</w:t>
+        <w:t>Balls: class that outputs</w:t>
+      </w:r>
+    </w:p>
+    <w:p>
+      <w:pPr>
+        <w:pStyle w:val="NoSpacing"/>
+        <w:numPr>
+          <w:ilvl w:val="0"/>
+          <w:numId w:val="11"/>
+        </w:numPr>
+      </w:pPr>
+      <w:r>
+        <w:t>Sockets: class that takes input from balls</w:t>
+      </w:r>
+    </w:p>
+    <w:p>
+      <w:pPr>
+        <w:pStyle w:val="NoSpacing"/>
+      </w:pPr>
+    </w:p>
+    <w:p>
+      <w:pPr>
+        <w:pStyle w:val="NoSpacing"/>
+      </w:pPr>
+      <w:r>
+        <w:rPr>
+          <w:b/>
+        </w:rPr>
+        <w:t>Package Diagram</w:t>
+      </w:r>
+      <w:r>
+        <w:t>: package structure</w:t>
+      </w:r>
+    </w:p>
+    <w:p>
+      <w:pPr>
+        <w:pStyle w:val="NoSpacing"/>
+        <w:numPr>
+          <w:ilvl w:val="0"/>
+          <w:numId w:val="15"/>
+        </w:numPr>
+      </w:pPr>
+      <w:r>
+        <w:t>Folders: packages</w:t>
       </w:r>
     </w:p>
     <w:p>
@@ -4060,10 +4521,10 @@
           <w:lang w:eastAsia="en-CA"/>
         </w:rPr>
         <w:drawing>
-          <wp:inline distT="0" distB="0" distL="0" distR="0" wp14:anchorId="1E334786" wp14:editId="304BB3C0">
-            <wp:extent cx="2928959" cy="1776425"/>
-            <wp:effectExtent l="0" t="0" r="5080" b="0"/>
-            <wp:docPr id="6" name="Picture 6"/>
+          <wp:inline distT="0" distB="0" distL="0" distR="0" wp14:anchorId="44632ACB" wp14:editId="216AD486">
+            <wp:extent cx="1980638" cy="1697690"/>
+            <wp:effectExtent l="0" t="0" r="635" b="0"/>
+            <wp:docPr id="10" name="Picture 10"/>
             <wp:cNvGraphicFramePr>
               <a:graphicFrameLocks xmlns:a="http://schemas.openxmlformats.org/drawingml/2006/main" noChangeAspect="1"/>
             </wp:cNvGraphicFramePr>
@@ -4083,6 +4544,563 @@
                   <pic:spPr>
                     <a:xfrm>
                       <a:off x="0" y="0"/>
+                      <a:ext cx="1980638" cy="1697690"/>
+                    </a:xfrm>
+                    <a:prstGeom prst="rect">
+                      <a:avLst/>
+                    </a:prstGeom>
+                  </pic:spPr>
+                </pic:pic>
+              </a:graphicData>
+            </a:graphic>
+          </wp:inline>
+        </w:drawing>
+      </w:r>
+    </w:p>
+    <w:p>
+      <w:pPr>
+        <w:pStyle w:val="NoSpacing"/>
+      </w:pPr>
+    </w:p>
+    <w:p>
+      <w:pPr>
+        <w:pStyle w:val="NoSpacing"/>
+      </w:pPr>
+      <w:r>
+        <w:rPr>
+          <w:b/>
+        </w:rPr>
+        <w:t>Deployment Diagram</w:t>
+      </w:r>
+      <w:r>
+        <w:t>: physical hardware, software, network connections</w:t>
+      </w:r>
+    </w:p>
+    <w:p>
+      <w:pPr>
+        <w:pStyle w:val="NoSpacing"/>
+        <w:numPr>
+          <w:ilvl w:val="0"/>
+          <w:numId w:val="12"/>
+        </w:numPr>
+      </w:pPr>
+      <w:r>
+        <w:t>Cubes: computing resources</w:t>
+      </w:r>
+    </w:p>
+    <w:p>
+      <w:pPr>
+        <w:pStyle w:val="NoSpacing"/>
+        <w:numPr>
+          <w:ilvl w:val="0"/>
+          <w:numId w:val="12"/>
+        </w:numPr>
+      </w:pPr>
+      <w:r>
+        <w:t>Cylinders: database [sometimes]</w:t>
+      </w:r>
+    </w:p>
+    <w:p>
+      <w:pPr>
+        <w:pStyle w:val="NoSpacing"/>
+        <w:jc w:val="center"/>
+      </w:pPr>
+      <w:r>
+        <w:rPr>
+          <w:noProof/>
+          <w:lang w:eastAsia="en-CA"/>
+        </w:rPr>
+        <w:drawing>
+          <wp:inline distT="0" distB="0" distL="0" distR="0" wp14:anchorId="3C206350" wp14:editId="418EC98E">
+            <wp:extent cx="3167641" cy="1124892"/>
+            <wp:effectExtent l="0" t="0" r="0" b="0"/>
+            <wp:docPr id="9" name="Picture 9"/>
+            <wp:cNvGraphicFramePr>
+              <a:graphicFrameLocks xmlns:a="http://schemas.openxmlformats.org/drawingml/2006/main" noChangeAspect="1"/>
+            </wp:cNvGraphicFramePr>
+            <a:graphic xmlns:a="http://schemas.openxmlformats.org/drawingml/2006/main">
+              <a:graphicData uri="http://schemas.openxmlformats.org/drawingml/2006/picture">
+                <pic:pic xmlns:pic="http://schemas.openxmlformats.org/drawingml/2006/picture">
+                  <pic:nvPicPr>
+                    <pic:cNvPr id="0" name=""/>
+                    <pic:cNvPicPr/>
+                  </pic:nvPicPr>
+                  <pic:blipFill>
+                    <a:blip r:embed="rId27"/>
+                    <a:stretch>
+                      <a:fillRect/>
+                    </a:stretch>
+                  </pic:blipFill>
+                  <pic:spPr>
+                    <a:xfrm>
+                      <a:off x="0" y="0"/>
+                      <a:ext cx="3167641" cy="1124892"/>
+                    </a:xfrm>
+                    <a:prstGeom prst="rect">
+                      <a:avLst/>
+                    </a:prstGeom>
+                  </pic:spPr>
+                </pic:pic>
+              </a:graphicData>
+            </a:graphic>
+          </wp:inline>
+        </w:drawing>
+      </w:r>
+    </w:p>
+    <w:p>
+      <w:pPr>
+        <w:pStyle w:val="Heading3"/>
+      </w:pPr>
+      <w:bookmarkStart w:id="9" w:name="_Toc401483782"/>
+      <w:r>
+        <w:t>Behavioural</w:t>
+      </w:r>
+      <w:bookmarkEnd w:id="9"/>
+    </w:p>
+    <w:p>
+      <w:pPr>
+        <w:pStyle w:val="NoSpacing"/>
+      </w:pPr>
+      <w:r>
+        <w:rPr>
+          <w:b/>
+        </w:rPr>
+        <w:t>Use Case</w:t>
+      </w:r>
+      <w:r>
+        <w:t>: how system reacts to BEs</w:t>
+      </w:r>
+    </w:p>
+    <w:p>
+      <w:pPr>
+        <w:pStyle w:val="NoSpacing"/>
+        <w:numPr>
+          <w:ilvl w:val="0"/>
+          <w:numId w:val="13"/>
+        </w:numPr>
+      </w:pPr>
+      <w:r>
+        <w:t xml:space="preserve">Communication between </w:t>
+      </w:r>
+      <w:r>
+        <w:t>actors</w:t>
+      </w:r>
+    </w:p>
+    <w:p>
+      <w:pPr>
+        <w:pStyle w:val="NoSpacing"/>
+        <w:numPr>
+          <w:ilvl w:val="0"/>
+          <w:numId w:val="13"/>
+        </w:numPr>
+      </w:pPr>
+      <w:r>
+        <w:rPr>
+          <w:b/>
+        </w:rPr>
+        <w:t>Actors</w:t>
+      </w:r>
+      <w:r>
+        <w:t>: [</w:t>
+      </w:r>
+      <w:r>
+        <w:rPr>
+          <w:i/>
+        </w:rPr>
+        <w:t>represented by a stick figure</w:t>
+      </w:r>
+      <w:r>
+        <w:t>] does not have to be a human</w:t>
+      </w:r>
+    </w:p>
+    <w:p>
+      <w:pPr>
+        <w:pStyle w:val="NoSpacing"/>
+        <w:numPr>
+          <w:ilvl w:val="1"/>
+          <w:numId w:val="13"/>
+        </w:numPr>
+      </w:pPr>
+      <w:r>
+        <w:t>provide BEs</w:t>
+      </w:r>
+    </w:p>
+    <w:p>
+      <w:pPr>
+        <w:pStyle w:val="NoSpacing"/>
+        <w:numPr>
+          <w:ilvl w:val="0"/>
+          <w:numId w:val="13"/>
+        </w:numPr>
+      </w:pPr>
+      <w:r>
+        <w:t>Include</w:t>
+      </w:r>
+      <w:r>
+        <w:t xml:space="preserve"> (a.k.a. has)</w:t>
+      </w:r>
+      <w:r>
+        <w:t>: mandatory behaviour</w:t>
+      </w:r>
+      <w:r>
+        <w:t>; the child needs the parent to exist</w:t>
+      </w:r>
+      <w:r>
+        <w:t xml:space="preserve">; the child can access the parent’s classes </w:t>
+      </w:r>
+      <w:r>
+        <w:rPr>
+          <w:u w:val="single"/>
+        </w:rPr>
+        <w:t>privately</w:t>
+      </w:r>
+    </w:p>
+    <w:p>
+      <w:pPr>
+        <w:pStyle w:val="NoSpacing"/>
+        <w:numPr>
+          <w:ilvl w:val="0"/>
+          <w:numId w:val="13"/>
+        </w:numPr>
+      </w:pPr>
+      <w:r>
+        <w:t>Extend</w:t>
+      </w:r>
+      <w:r>
+        <w:t xml:space="preserve"> (a.k.a. is)</w:t>
+      </w:r>
+      <w:r>
+        <w:t>: optional behaviour</w:t>
+      </w:r>
+      <w:r>
+        <w:t>; the child can exist without the parent</w:t>
+      </w:r>
+      <w:r>
+        <w:t xml:space="preserve">; the child class can access the parent’s classes </w:t>
+      </w:r>
+      <w:r>
+        <w:rPr>
+          <w:u w:val="single"/>
+        </w:rPr>
+        <w:t>publicly</w:t>
+      </w:r>
+    </w:p>
+    <w:p>
+      <w:pPr>
+        <w:pStyle w:val="NoSpacing"/>
+        <w:numPr>
+          <w:ilvl w:val="0"/>
+          <w:numId w:val="13"/>
+        </w:numPr>
+      </w:pPr>
+      <w:r>
+        <w:t xml:space="preserve">Uses: </w:t>
+      </w:r>
+    </w:p>
+    <w:p>
+      <w:pPr>
+        <w:pStyle w:val="NoSpacing"/>
+        <w:numPr>
+          <w:ilvl w:val="0"/>
+          <w:numId w:val="13"/>
+        </w:numPr>
+      </w:pPr>
+      <w:r>
+        <w:t xml:space="preserve">“Use Case” </w:t>
+      </w:r>
+      <w:r>
+        <w:sym w:font="Wingdings" w:char="F0F3"/>
+      </w:r>
+      <w:r>
+        <w:t xml:space="preserve"> </w:t>
+      </w:r>
+      <w:r>
+        <w:t>“</w:t>
+      </w:r>
+      <w:r>
+        <w:t>Scenario</w:t>
+      </w:r>
+      <w:r>
+        <w:t>”</w:t>
+      </w:r>
+    </w:p>
+    <w:p>
+      <w:pPr>
+        <w:pStyle w:val="NoSpacing"/>
+        <w:numPr>
+          <w:ilvl w:val="0"/>
+          <w:numId w:val="13"/>
+        </w:numPr>
+      </w:pPr>
+      <w:r>
+        <w:t>Each ellipse is a use case</w:t>
+      </w:r>
+    </w:p>
+    <w:p>
+      <w:pPr>
+        <w:pStyle w:val="NoSpacing"/>
+        <w:jc w:val="center"/>
+      </w:pPr>
+      <w:r>
+        <w:rPr>
+          <w:noProof/>
+          <w:lang w:eastAsia="en-CA"/>
+        </w:rPr>
+        <w:drawing>
+          <wp:inline distT="0" distB="0" distL="0" distR="0" wp14:anchorId="279097BB" wp14:editId="00F72870">
+            <wp:extent cx="3084827" cy="2225630"/>
+            <wp:effectExtent l="0" t="0" r="1905" b="3810"/>
+            <wp:docPr id="8" name="Picture 8"/>
+            <wp:cNvGraphicFramePr>
+              <a:graphicFrameLocks xmlns:a="http://schemas.openxmlformats.org/drawingml/2006/main" noChangeAspect="1"/>
+            </wp:cNvGraphicFramePr>
+            <a:graphic xmlns:a="http://schemas.openxmlformats.org/drawingml/2006/main">
+              <a:graphicData uri="http://schemas.openxmlformats.org/drawingml/2006/picture">
+                <pic:pic xmlns:pic="http://schemas.openxmlformats.org/drawingml/2006/picture">
+                  <pic:nvPicPr>
+                    <pic:cNvPr id="0" name=""/>
+                    <pic:cNvPicPr/>
+                  </pic:nvPicPr>
+                  <pic:blipFill>
+                    <a:blip r:embed="rId28"/>
+                    <a:stretch>
+                      <a:fillRect/>
+                    </a:stretch>
+                  </pic:blipFill>
+                  <pic:spPr>
+                    <a:xfrm>
+                      <a:off x="0" y="0"/>
+                      <a:ext cx="3084827" cy="2225630"/>
+                    </a:xfrm>
+                    <a:prstGeom prst="rect">
+                      <a:avLst/>
+                    </a:prstGeom>
+                  </pic:spPr>
+                </pic:pic>
+              </a:graphicData>
+            </a:graphic>
+          </wp:inline>
+        </w:drawing>
+      </w:r>
+    </w:p>
+    <w:p>
+      <w:pPr>
+        <w:pStyle w:val="NoSpacing"/>
+      </w:pPr>
+    </w:p>
+    <w:p>
+      <w:pPr>
+        <w:pStyle w:val="NoSpacing"/>
+      </w:pPr>
+      <w:r>
+        <w:rPr>
+          <w:b/>
+        </w:rPr>
+        <w:t>Activity Diagram</w:t>
+      </w:r>
+      <w:r>
+        <w:t>: data and control flow of system</w:t>
+      </w:r>
+    </w:p>
+    <w:p>
+      <w:pPr>
+        <w:pStyle w:val="NoSpacing"/>
+        <w:numPr>
+          <w:ilvl w:val="0"/>
+          <w:numId w:val="14"/>
+        </w:numPr>
+      </w:pPr>
+      <w:r>
+        <w:t>Rounded rectangles: actions in system</w:t>
+      </w:r>
+    </w:p>
+    <w:p>
+      <w:pPr>
+        <w:pStyle w:val="NoSpacing"/>
+        <w:numPr>
+          <w:ilvl w:val="0"/>
+          <w:numId w:val="14"/>
+        </w:numPr>
+      </w:pPr>
+      <w:r>
+        <w:t>Solid hub: fork and joint points</w:t>
+      </w:r>
+    </w:p>
+    <w:p>
+      <w:pPr>
+        <w:pStyle w:val="NoSpacing"/>
+        <w:numPr>
+          <w:ilvl w:val="0"/>
+          <w:numId w:val="14"/>
+        </w:numPr>
+      </w:pPr>
+      <w:r>
+        <w:t>Surrounded disk: terminate</w:t>
+      </w:r>
+    </w:p>
+    <w:p>
+      <w:pPr>
+        <w:pStyle w:val="NoSpacing"/>
+        <w:numPr>
+          <w:ilvl w:val="0"/>
+          <w:numId w:val="14"/>
+        </w:numPr>
+      </w:pPr>
+      <w:r>
+        <w:t>Diamond: decision</w:t>
+      </w:r>
+    </w:p>
+    <w:p>
+      <w:pPr>
+        <w:pStyle w:val="NoSpacing"/>
+        <w:numPr>
+          <w:ilvl w:val="0"/>
+          <w:numId w:val="14"/>
+        </w:numPr>
+      </w:pPr>
+      <w:r>
+        <w:t>Disk: start point</w:t>
+      </w:r>
+    </w:p>
+    <w:p>
+      <w:pPr>
+        <w:pStyle w:val="NoSpacing"/>
+        <w:jc w:val="center"/>
+      </w:pPr>
+      <w:r>
+        <w:rPr>
+          <w:noProof/>
+          <w:lang w:eastAsia="en-CA"/>
+        </w:rPr>
+        <w:drawing>
+          <wp:inline distT="0" distB="0" distL="0" distR="0" wp14:anchorId="1E54A9AB" wp14:editId="11F887BD">
+            <wp:extent cx="1457336" cy="2243154"/>
+            <wp:effectExtent l="0" t="0" r="0" b="5080"/>
+            <wp:docPr id="7" name="Picture 7"/>
+            <wp:cNvGraphicFramePr>
+              <a:graphicFrameLocks xmlns:a="http://schemas.openxmlformats.org/drawingml/2006/main" noChangeAspect="1"/>
+            </wp:cNvGraphicFramePr>
+            <a:graphic xmlns:a="http://schemas.openxmlformats.org/drawingml/2006/main">
+              <a:graphicData uri="http://schemas.openxmlformats.org/drawingml/2006/picture">
+                <pic:pic xmlns:pic="http://schemas.openxmlformats.org/drawingml/2006/picture">
+                  <pic:nvPicPr>
+                    <pic:cNvPr id="0" name=""/>
+                    <pic:cNvPicPr/>
+                  </pic:nvPicPr>
+                  <pic:blipFill>
+                    <a:blip r:embed="rId29"/>
+                    <a:stretch>
+                      <a:fillRect/>
+                    </a:stretch>
+                  </pic:blipFill>
+                  <pic:spPr>
+                    <a:xfrm>
+                      <a:off x="0" y="0"/>
+                      <a:ext cx="1457336" cy="2243154"/>
+                    </a:xfrm>
+                    <a:prstGeom prst="rect">
+                      <a:avLst/>
+                    </a:prstGeom>
+                  </pic:spPr>
+                </pic:pic>
+              </a:graphicData>
+            </a:graphic>
+          </wp:inline>
+        </w:drawing>
+      </w:r>
+    </w:p>
+    <w:p>
+      <w:pPr>
+        <w:pStyle w:val="NoSpacing"/>
+      </w:pPr>
+    </w:p>
+    <w:p>
+      <w:pPr>
+        <w:pStyle w:val="NoSpacing"/>
+      </w:pPr>
+      <w:r>
+        <w:rPr>
+          <w:b/>
+        </w:rPr>
+        <w:t>Sequence Diagram</w:t>
+      </w:r>
+      <w:r>
+        <w:t xml:space="preserve">: </w:t>
+      </w:r>
+      <w:r>
+        <w:t>how flow thru classes to fulfill requirements</w:t>
+      </w:r>
+    </w:p>
+    <w:p>
+      <w:pPr>
+        <w:pStyle w:val="NoSpacing"/>
+        <w:numPr>
+          <w:ilvl w:val="0"/>
+          <w:numId w:val="16"/>
+        </w:numPr>
+      </w:pPr>
+      <w:r>
+        <w:t>Rectangles on top identify classes</w:t>
+      </w:r>
+    </w:p>
+    <w:p>
+      <w:pPr>
+        <w:pStyle w:val="NoSpacing"/>
+        <w:numPr>
+          <w:ilvl w:val="0"/>
+          <w:numId w:val="16"/>
+        </w:numPr>
+      </w:pPr>
+      <w:r>
+        <w:t>Arrows show flow of data and how they fulfill requirements</w:t>
+      </w:r>
+    </w:p>
+    <w:p>
+      <w:pPr>
+        <w:pStyle w:val="NoSpacing"/>
+        <w:numPr>
+          <w:ilvl w:val="0"/>
+          <w:numId w:val="16"/>
+        </w:numPr>
+      </w:pPr>
+      <w:r>
+        <w:t>Smaller boxes inside the bigger boxes are other implementations of the same object</w:t>
+      </w:r>
+    </w:p>
+    <w:p>
+      <w:pPr>
+        <w:pStyle w:val="NoSpacing"/>
+        <w:jc w:val="center"/>
+      </w:pPr>
+      <w:r>
+        <w:rPr>
+          <w:noProof/>
+          <w:lang w:eastAsia="en-CA"/>
+        </w:rPr>
+        <w:drawing>
+          <wp:inline distT="0" distB="0" distL="0" distR="0" wp14:anchorId="1E334786" wp14:editId="304BB3C0">
+            <wp:extent cx="2928959" cy="1776425"/>
+            <wp:effectExtent l="0" t="0" r="5080" b="0"/>
+            <wp:docPr id="6" name="Picture 6"/>
+            <wp:cNvGraphicFramePr>
+              <a:graphicFrameLocks xmlns:a="http://schemas.openxmlformats.org/drawingml/2006/main" noChangeAspect="1"/>
+            </wp:cNvGraphicFramePr>
+            <a:graphic xmlns:a="http://schemas.openxmlformats.org/drawingml/2006/main">
+              <a:graphicData uri="http://schemas.openxmlformats.org/drawingml/2006/picture">
+                <pic:pic xmlns:pic="http://schemas.openxmlformats.org/drawingml/2006/picture">
+                  <pic:nvPicPr>
+                    <pic:cNvPr id="0" name=""/>
+                    <pic:cNvPicPr/>
+                  </pic:nvPicPr>
+                  <pic:blipFill>
+                    <a:blip r:embed="rId30"/>
+                    <a:stretch>
+                      <a:fillRect/>
+                    </a:stretch>
+                  </pic:blipFill>
+                  <pic:spPr>
+                    <a:xfrm>
+                      <a:off x="0" y="0"/>
                       <a:ext cx="2928959" cy="1776425"/>
                     </a:xfrm>
                     <a:prstGeom prst="rect">
@@ -4098,6 +5116,148 @@
     </w:p>
     <w:p>
       <w:pPr>
+        <w:pStyle w:val="NoSpacing"/>
+      </w:pPr>
+      <w:r>
+        <w:rPr>
+          <w:b/>
+        </w:rPr>
+        <w:t>4+1 Model</w:t>
+      </w:r>
+      <w:r>
+        <w:t xml:space="preserve">: </w:t>
+      </w:r>
+    </w:p>
+    <w:p>
+      <w:pPr>
+        <w:pStyle w:val="NoSpacing"/>
+        <w:numPr>
+          <w:ilvl w:val="0"/>
+          <w:numId w:val="19"/>
+        </w:numPr>
+      </w:pPr>
+      <w:r>
+        <w:t xml:space="preserve">Scenario: </w:t>
+      </w:r>
+      <w:r>
+        <w:t>overall encompasses other views</w:t>
+      </w:r>
+    </w:p>
+    <w:p>
+      <w:pPr>
+        <w:pStyle w:val="NoSpacing"/>
+        <w:numPr>
+          <w:ilvl w:val="0"/>
+          <w:numId w:val="19"/>
+        </w:numPr>
+      </w:pPr>
+      <w:r>
+        <w:t xml:space="preserve">Logical View: </w:t>
+      </w:r>
+    </w:p>
+    <w:p>
+      <w:pPr>
+        <w:pStyle w:val="NoSpacing"/>
+        <w:numPr>
+          <w:ilvl w:val="0"/>
+          <w:numId w:val="19"/>
+        </w:numPr>
+      </w:pPr>
+      <w:r>
+        <w:t>Physical View: how software interfaces with equipment, hardware, etc.</w:t>
+      </w:r>
+    </w:p>
+    <w:p>
+      <w:pPr>
+        <w:pStyle w:val="NoSpacing"/>
+        <w:numPr>
+          <w:ilvl w:val="0"/>
+          <w:numId w:val="19"/>
+        </w:numPr>
+      </w:pPr>
+      <w:r>
+        <w:t>Development View:</w:t>
+      </w:r>
+      <w:r>
+        <w:t xml:space="preserve"> how classes and directories are organized</w:t>
+      </w:r>
+    </w:p>
+    <w:p>
+      <w:pPr>
+        <w:pStyle w:val="NoSpacing"/>
+        <w:numPr>
+          <w:ilvl w:val="0"/>
+          <w:numId w:val="19"/>
+        </w:numPr>
+      </w:pPr>
+      <w:r>
+        <w:t xml:space="preserve">Process View: </w:t>
+      </w:r>
+      <w:r>
+        <w:t>communication between classes</w:t>
+      </w:r>
+    </w:p>
+    <w:p>
+      <w:pPr>
+        <w:pStyle w:val="NoSpacing"/>
+        <w:numPr>
+          <w:ilvl w:val="0"/>
+          <w:numId w:val="19"/>
+        </w:numPr>
+      </w:pPr>
+      <w:r>
+        <w:t>User Interface View: look &amp; feel of product</w:t>
+      </w:r>
+    </w:p>
+    <w:p>
+      <w:pPr>
+        <w:pStyle w:val="NoSpacing"/>
+        <w:jc w:val="center"/>
+      </w:pPr>
+      <w:r>
+        <w:rPr>
+          <w:noProof/>
+          <w:lang w:eastAsia="en-CA"/>
+        </w:rPr>
+        <w:drawing>
+          <wp:inline distT="0" distB="0" distL="0" distR="0" wp14:anchorId="5A07236C" wp14:editId="5765F36C">
+            <wp:extent cx="2192144" cy="1783247"/>
+            <wp:effectExtent l="0" t="0" r="0" b="7620"/>
+            <wp:docPr id="13" name="Picture 13"/>
+            <wp:cNvGraphicFramePr>
+              <a:graphicFrameLocks xmlns:a="http://schemas.openxmlformats.org/drawingml/2006/main" noChangeAspect="1"/>
+            </wp:cNvGraphicFramePr>
+            <a:graphic xmlns:a="http://schemas.openxmlformats.org/drawingml/2006/main">
+              <a:graphicData uri="http://schemas.openxmlformats.org/drawingml/2006/picture">
+                <pic:pic xmlns:pic="http://schemas.openxmlformats.org/drawingml/2006/picture">
+                  <pic:nvPicPr>
+                    <pic:cNvPr id="0" name=""/>
+                    <pic:cNvPicPr/>
+                  </pic:nvPicPr>
+                  <pic:blipFill>
+                    <a:blip r:embed="rId31"/>
+                    <a:stretch>
+                      <a:fillRect/>
+                    </a:stretch>
+                  </pic:blipFill>
+                  <pic:spPr>
+                    <a:xfrm>
+                      <a:off x="0" y="0"/>
+                      <a:ext cx="2192144" cy="1783247"/>
+                    </a:xfrm>
+                    <a:prstGeom prst="rect">
+                      <a:avLst/>
+                    </a:prstGeom>
+                  </pic:spPr>
+                </pic:pic>
+              </a:graphicData>
+            </a:graphic>
+          </wp:inline>
+        </w:drawing>
+      </w:r>
+    </w:p>
+    <w:p>
+      <w:pPr>
         <w:pStyle w:val="Heading1"/>
       </w:pPr>
       <w:r>
@@ -4151,10 +5311,10 @@
           <w:position w:val="-14"/>
         </w:rPr>
         <w:object w:dxaOrig="720" w:dyaOrig="400">
-          <v:shape id="_x0000_i1027" type="#_x0000_t75" style="width:36.15pt;height:20.05pt" o:ole="">
-            <v:imagedata r:id="rId27" o:title=""/>
+          <v:shape id="_x0000_i1027" type="#_x0000_t75" style="width:36.25pt;height:20pt" o:ole="">
+            <v:imagedata r:id="rId32" o:title=""/>
           </v:shape>
-          <o:OLEObject Type="Embed" ProgID="Equation.DSMT4" ShapeID="_x0000_i1027" DrawAspect="Content" ObjectID="_1475592174" r:id="rId28"/>
+          <o:OLEObject Type="Embed" ProgID="Equation.DSMT4" ShapeID="_x0000_i1027" DrawAspect="Content" ObjectID="_1475931184" r:id="rId33"/>
         </w:object>
       </w:r>
     </w:p>
@@ -4167,10 +5327,10 @@
           <w:position w:val="-32"/>
         </w:rPr>
         <w:object w:dxaOrig="1840" w:dyaOrig="760">
-          <v:shape id="_x0000_i1028" type="#_x0000_t75" style="width:92.05pt;height:38pt" o:ole="">
-            <v:imagedata r:id="rId29" o:title=""/>
+          <v:shape id="_x0000_i1028" type="#_x0000_t75" style="width:92pt;height:38pt" o:ole="">
+            <v:imagedata r:id="rId34" o:title=""/>
           </v:shape>
-          <o:OLEObject Type="Embed" ProgID="Equation.DSMT4" ShapeID="_x0000_i1028" DrawAspect="Content" ObjectID="_1475592175" r:id="rId30"/>
+          <o:OLEObject Type="Embed" ProgID="Equation.DSMT4" ShapeID="_x0000_i1028" DrawAspect="Content" ObjectID="_1475931185" r:id="rId35"/>
         </w:object>
       </w:r>
     </w:p>
@@ -4186,10 +5346,10 @@
           <w:position w:val="-14"/>
         </w:rPr>
         <w:object w:dxaOrig="1260" w:dyaOrig="400">
-          <v:shape id="_x0000_i1029" type="#_x0000_t75" style="width:62.9pt;height:20.05pt" o:ole="">
-            <v:imagedata r:id="rId31" o:title=""/>
+          <v:shape id="_x0000_i1029" type="#_x0000_t75" style="width:62.75pt;height:20pt" o:ole="">
+            <v:imagedata r:id="rId36" o:title=""/>
           </v:shape>
-          <o:OLEObject Type="Embed" ProgID="Equation.DSMT4" ShapeID="_x0000_i1029" DrawAspect="Content" ObjectID="_1475592176" r:id="rId32"/>
+          <o:OLEObject Type="Embed" ProgID="Equation.DSMT4" ShapeID="_x0000_i1029" DrawAspect="Content" ObjectID="_1475931186" r:id="rId37"/>
         </w:object>
       </w:r>
     </w:p>
@@ -4215,10 +5375,10 @@
           <w:position w:val="-6"/>
         </w:rPr>
         <w:object w:dxaOrig="1420" w:dyaOrig="279">
-          <v:shape id="_x0000_i1030" type="#_x0000_t75" style="width:70.95pt;height:13.9pt" o:ole="">
-            <v:imagedata r:id="rId33" o:title=""/>
+          <v:shape id="_x0000_i1030" type="#_x0000_t75" style="width:71pt;height:13.75pt" o:ole="">
+            <v:imagedata r:id="rId38" o:title=""/>
           </v:shape>
-          <o:OLEObject Type="Embed" ProgID="Equation.DSMT4" ShapeID="_x0000_i1030" DrawAspect="Content" ObjectID="_1475592177" r:id="rId34"/>
+          <o:OLEObject Type="Embed" ProgID="Equation.DSMT4" ShapeID="_x0000_i1030" DrawAspect="Content" ObjectID="_1475931187" r:id="rId39"/>
         </w:object>
       </w:r>
     </w:p>
@@ -4290,10 +5450,10 @@
           <w:position w:val="-10"/>
         </w:rPr>
         <w:object w:dxaOrig="1040" w:dyaOrig="320">
-          <v:shape id="_x0000_i1031" type="#_x0000_t75" style="width:51.95pt;height:16.05pt" o:ole="">
-            <v:imagedata r:id="rId35" o:title=""/>
+          <v:shape id="_x0000_i1031" type="#_x0000_t75" style="width:52pt;height:16pt" o:ole="">
+            <v:imagedata r:id="rId40" o:title=""/>
           </v:shape>
-          <o:OLEObject Type="Embed" ProgID="Equation.DSMT4" ShapeID="_x0000_i1031" DrawAspect="Content" ObjectID="_1475592178" r:id="rId36"/>
+          <o:OLEObject Type="Embed" ProgID="Equation.DSMT4" ShapeID="_x0000_i1031" DrawAspect="Content" ObjectID="_1475931188" r:id="rId41"/>
         </w:object>
       </w:r>
     </w:p>
@@ -4310,7 +5470,30 @@
         <w:pStyle w:val="NoSpacing"/>
       </w:pPr>
       <w:r>
-        <w:t xml:space="preserve">Generalization / pattern: </w:t>
+        <w:t>Generalization / pattern:</w:t>
+      </w:r>
+      <w:r>
+        <w:t xml:space="preserve"> [</w:t>
+      </w:r>
+      <w:r>
+        <w:rPr>
+          <w:i/>
+        </w:rPr>
+        <w:t>denoted by hollow triangle arrow</w:t>
+      </w:r>
+      <w:r>
+        <w:t>]</w:t>
+      </w:r>
+      <w:bookmarkStart w:id="10" w:name="_GoBack"/>
+      <w:bookmarkEnd w:id="10"/>
+      <w:r>
+        <w:t xml:space="preserve"> </w:t>
+      </w:r>
+      <w:r>
+        <w:t xml:space="preserve">inheritance </w:t>
+      </w:r>
+      <w:r>
+        <w:t>relationship</w:t>
       </w:r>
     </w:p>
     <w:p>
@@ -4338,7 +5521,7 @@
                     <pic:cNvPicPr/>
                   </pic:nvPicPr>
                   <pic:blipFill>
-                    <a:blip r:embed="rId37"/>
+                    <a:blip r:embed="rId42"/>
                     <a:stretch>
                       <a:fillRect/>
                     </a:stretch>
@@ -4498,7 +5681,7 @@
                     <pic:cNvPicPr/>
                   </pic:nvPicPr>
                   <pic:blipFill>
-                    <a:blip r:embed="rId38"/>
+                    <a:blip r:embed="rId43"/>
                     <a:stretch>
                       <a:fillRect/>
                     </a:stretch>
@@ -4518,21 +5701,91 @@
           </wp:inline>
         </w:drawing>
       </w:r>
-      <w:bookmarkStart w:id="10" w:name="_GoBack"/>
-      <w:bookmarkEnd w:id="10"/>
-    </w:p>
-    <w:p>
-      <w:pPr>
-        <w:pStyle w:val="NoSpacing"/>
-      </w:pPr>
+    </w:p>
+    <w:p>
+      <w:pPr>
+        <w:pStyle w:val="NoSpacing"/>
+      </w:pPr>
+      <w:r>
+        <w:rPr>
+          <w:b/>
+        </w:rPr>
+        <w:t>Polymorphism</w:t>
+      </w:r>
+      <w:r>
+        <w:t>: being able to access different functions with the same function name</w:t>
+      </w:r>
+    </w:p>
+    <w:p>
+      <w:pPr>
+        <w:pStyle w:val="NoSpacing"/>
+        <w:numPr>
+          <w:ilvl w:val="0"/>
+          <w:numId w:val="21"/>
+        </w:numPr>
+      </w:pPr>
+      <w:r>
+        <w:t>Horizontal overloading: having multiple functions within the same class, usually for different input types</w:t>
+      </w:r>
+    </w:p>
+    <w:p>
+      <w:pPr>
+        <w:pStyle w:val="NoSpacing"/>
+        <w:numPr>
+          <w:ilvl w:val="0"/>
+          <w:numId w:val="21"/>
+        </w:numPr>
+      </w:pPr>
+      <w:r>
+        <w:t xml:space="preserve">Vertical overloading: </w:t>
+      </w:r>
+      <w:r>
+        <w:t>having functions from a parent and child class</w:t>
+      </w:r>
+    </w:p>
+    <w:p>
+      <w:pPr>
+        <w:pStyle w:val="NoSpacing"/>
+        <w:numPr>
+          <w:ilvl w:val="1"/>
+          <w:numId w:val="21"/>
+        </w:numPr>
+      </w:pPr>
+      <w:r>
+        <w:t xml:space="preserve">Take a Lion, Tiger, Bear, and Fish. They are all Animal objects. Say the animal object has a function, </w:t>
+      </w:r>
+      <w:proofErr w:type="spellStart"/>
+      <w:r>
+        <w:t>hasClaws</w:t>
+      </w:r>
+      <w:proofErr w:type="spellEnd"/>
+      <w:r>
+        <w:t xml:space="preserve">=true. The Fish object also has a function </w:t>
+      </w:r>
+      <w:proofErr w:type="spellStart"/>
+      <w:r>
+        <w:t>hasClaws</w:t>
+      </w:r>
+      <w:proofErr w:type="spellEnd"/>
+      <w:r>
+        <w:t xml:space="preserve">, except its value is </w:t>
+      </w:r>
+      <w:proofErr w:type="spellStart"/>
+      <w:r>
+        <w:t>hasClaws</w:t>
+      </w:r>
+      <w:proofErr w:type="spellEnd"/>
+      <w:r>
+        <w:t>=false</w:t>
+      </w:r>
     </w:p>
     <w:sectPr>
-      <w:headerReference w:type="even" r:id="rId39"/>
-      <w:headerReference w:type="default" r:id="rId40"/>
-      <w:footerReference w:type="even" r:id="rId41"/>
-      <w:footerReference w:type="default" r:id="rId42"/>
-      <w:headerReference w:type="first" r:id="rId43"/>
-      <w:footerReference w:type="first" r:id="rId44"/>
+      <w:headerReference w:type="even" r:id="rId44"/>
+      <w:headerReference w:type="default" r:id="rId45"/>
+      <w:footerReference w:type="even" r:id="rId46"/>
+      <w:footerReference w:type="default" r:id="rId47"/>
+      <w:headerReference w:type="first" r:id="rId48"/>
+      <w:footerReference w:type="first" r:id="rId49"/>
       <w:pgSz w:w="12240" w:h="15840"/>
       <w:pgMar w:top="1440" w:right="1440" w:bottom="1440" w:left="1440" w:header="708" w:footer="708" w:gutter="0"/>
       <w:cols w:space="708"/>
@@ -4636,7 +5889,7 @@
                 <w:bCs/>
                 <w:noProof/>
               </w:rPr>
-              <w:t>8</w:t>
+              <w:t>10</w:t>
             </w:r>
             <w:r>
               <w:rPr>
@@ -4678,7 +5931,7 @@
                 <w:bCs/>
                 <w:noProof/>
               </w:rPr>
-              <w:t>8</w:t>
+              <w:t>10</w:t>
             </w:r>
             <w:r>
               <w:rPr>
@@ -4882,6 +6135,119 @@
     </w:lvl>
   </w:abstractNum>
   <w:abstractNum w:abstractNumId="1">
+    <w:nsid w:val="0CAB2710"/>
+    <w:multiLevelType w:val="hybridMultilevel"/>
+    <w:tmpl w:val="8620FA24"/>
+    <w:lvl w:ilvl="0" w:tplc="10090001">
+      <w:start w:val="1"/>
+      <w:numFmt w:val="bullet"/>
+      <w:lvlText w:val=""/>
+      <w:lvlJc w:val="left"/>
+      <w:pPr>
+        <w:ind w:left="720" w:hanging="360"/>
+      </w:pPr>
+      <w:rPr>
+        <w:rFonts w:ascii="Symbol" w:hAnsi="Symbol" w:hint="default"/>
+      </w:rPr>
+    </w:lvl>
+    <w:lvl w:ilvl="1" w:tplc="10090003">
+      <w:start w:val="1"/>
+      <w:numFmt w:val="bullet"/>
+      <w:lvlText w:val="o"/>
+      <w:lvlJc w:val="left"/>
+      <w:pPr>
+        <w:ind w:left="1440" w:hanging="360"/>
+      </w:pPr>
+      <w:rPr>
+        <w:rFonts w:ascii="Courier New" w:hAnsi="Courier New" w:cs="Courier New" w:hint="default"/>
+      </w:rPr>
+    </w:lvl>
+    <w:lvl w:ilvl="2" w:tplc="10090005" w:tentative="1">
+      <w:start w:val="1"/>
+      <w:numFmt w:val="bullet"/>
+      <w:lvlText w:val=""/>
+      <w:lvlJc w:val="left"/>
+      <w:pPr>
+        <w:ind w:left="2160" w:hanging="360"/>
+      </w:pPr>
+      <w:rPr>
+        <w:rFonts w:ascii="Wingdings" w:hAnsi="Wingdings" w:hint="default"/>
+      </w:rPr>
+    </w:lvl>
+    <w:lvl w:ilvl="3" w:tplc="10090001" w:tentative="1">
+      <w:start w:val="1"/>
+      <w:numFmt w:val="bullet"/>
+      <w:lvlText w:val=""/>
+      <w:lvlJc w:val="left"/>
+      <w:pPr>
+        <w:ind w:left="2880" w:hanging="360"/>
+      </w:pPr>
+      <w:rPr>
+        <w:rFonts w:ascii="Symbol" w:hAnsi="Symbol" w:hint="default"/>
+      </w:rPr>
+    </w:lvl>
+    <w:lvl w:ilvl="4" w:tplc="10090003" w:tentative="1">
+      <w:start w:val="1"/>
+      <w:numFmt w:val="bullet"/>
+      <w:lvlText w:val="o"/>
+      <w:lvlJc w:val="left"/>
+      <w:pPr>
+        <w:ind w:left="3600" w:hanging="360"/>
+      </w:pPr>
+      <w:rPr>
+        <w:rFonts w:ascii="Courier New" w:hAnsi="Courier New" w:cs="Courier New" w:hint="default"/>
+      </w:rPr>
+    </w:lvl>
+    <w:lvl w:ilvl="5" w:tplc="10090005" w:tentative="1">
+      <w:start w:val="1"/>
+      <w:numFmt w:val="bullet"/>
+      <w:lvlText w:val=""/>
+      <w:lvlJc w:val="left"/>
+      <w:pPr>
+        <w:ind w:left="4320" w:hanging="360"/>
+      </w:pPr>
+      <w:rPr>
+        <w:rFonts w:ascii="Wingdings" w:hAnsi="Wingdings" w:hint="default"/>
+      </w:rPr>
+    </w:lvl>
+    <w:lvl w:ilvl="6" w:tplc="10090001" w:tentative="1">
+      <w:start w:val="1"/>
+      <w:numFmt w:val="bullet"/>
+      <w:lvlText w:val=""/>
+      <w:lvlJc w:val="left"/>
+      <w:pPr>
+        <w:ind w:left="5040" w:hanging="360"/>
+      </w:pPr>
+      <w:rPr>
+        <w:rFonts w:ascii="Symbol" w:hAnsi="Symbol" w:hint="default"/>
+      </w:rPr>
+    </w:lvl>
+    <w:lvl w:ilvl="7" w:tplc="10090003" w:tentative="1">
+      <w:start w:val="1"/>
+      <w:numFmt w:val="bullet"/>
+      <w:lvlText w:val="o"/>
+      <w:lvlJc w:val="left"/>
+      <w:pPr>
+        <w:ind w:left="5760" w:hanging="360"/>
+      </w:pPr>
+      <w:rPr>
+        <w:rFonts w:ascii="Courier New" w:hAnsi="Courier New" w:cs="Courier New" w:hint="default"/>
+      </w:rPr>
+    </w:lvl>
+    <w:lvl w:ilvl="8" w:tplc="10090005" w:tentative="1">
+      <w:start w:val="1"/>
+      <w:numFmt w:val="bullet"/>
+      <w:lvlText w:val=""/>
+      <w:lvlJc w:val="left"/>
+      <w:pPr>
+        <w:ind w:left="6480" w:hanging="360"/>
+      </w:pPr>
+      <w:rPr>
+        <w:rFonts w:ascii="Wingdings" w:hAnsi="Wingdings" w:hint="default"/>
+      </w:rPr>
+    </w:lvl>
+  </w:abstractNum>
+  <w:abstractNum w:abstractNumId="2">
     <w:nsid w:val="0D4121D4"/>
     <w:multiLevelType w:val="hybridMultilevel"/>
     <w:tmpl w:val="D7022780"/>
@@ -4994,7 +6360,7 @@
       </w:rPr>
     </w:lvl>
   </w:abstractNum>
-  <w:abstractNum w:abstractNumId="2">
+  <w:abstractNum w:abstractNumId="3">
     <w:nsid w:val="282263B9"/>
     <w:multiLevelType w:val="hybridMultilevel"/>
     <w:tmpl w:val="F9BE734C"/>
@@ -5107,7 +6473,7 @@
       </w:rPr>
     </w:lvl>
   </w:abstractNum>
-  <w:abstractNum w:abstractNumId="3">
+  <w:abstractNum w:abstractNumId="4">
     <w:nsid w:val="29735F64"/>
     <w:multiLevelType w:val="hybridMultilevel"/>
     <w:tmpl w:val="7DA0E6E0"/>
@@ -5220,7 +6586,120 @@
       </w:rPr>
     </w:lvl>
   </w:abstractNum>
-  <w:abstractNum w:abstractNumId="4">
+  <w:abstractNum w:abstractNumId="5">
+    <w:nsid w:val="2EC44EFC"/>
+    <w:multiLevelType w:val="hybridMultilevel"/>
+    <w:tmpl w:val="3C6667B2"/>
+    <w:lvl w:ilvl="0" w:tplc="10090001">
+      <w:start w:val="1"/>
+      <w:numFmt w:val="bullet"/>
+      <w:lvlText w:val=""/>
+      <w:lvlJc w:val="left"/>
+      <w:pPr>
+        <w:ind w:left="720" w:hanging="360"/>
+      </w:pPr>
+      <w:rPr>
+        <w:rFonts w:ascii="Symbol" w:hAnsi="Symbol" w:hint="default"/>
+      </w:rPr>
+    </w:lvl>
+    <w:lvl w:ilvl="1" w:tplc="10090003" w:tentative="1">
+      <w:start w:val="1"/>
+      <w:numFmt w:val="bullet"/>
+      <w:lvlText w:val="o"/>
+      <w:lvlJc w:val="left"/>
+      <w:pPr>
+        <w:ind w:left="1440" w:hanging="360"/>
+      </w:pPr>
+      <w:rPr>
+        <w:rFonts w:ascii="Courier New" w:hAnsi="Courier New" w:cs="Courier New" w:hint="default"/>
+      </w:rPr>
+    </w:lvl>
+    <w:lvl w:ilvl="2" w:tplc="10090005" w:tentative="1">
+      <w:start w:val="1"/>
+      <w:numFmt w:val="bullet"/>
+      <w:lvlText w:val=""/>
+      <w:lvlJc w:val="left"/>
+      <w:pPr>
+        <w:ind w:left="2160" w:hanging="360"/>
+      </w:pPr>
+      <w:rPr>
+        <w:rFonts w:ascii="Wingdings" w:hAnsi="Wingdings" w:hint="default"/>
+      </w:rPr>
+    </w:lvl>
+    <w:lvl w:ilvl="3" w:tplc="10090001" w:tentative="1">
+      <w:start w:val="1"/>
+      <w:numFmt w:val="bullet"/>
+      <w:lvlText w:val=""/>
+      <w:lvlJc w:val="left"/>
+      <w:pPr>
+        <w:ind w:left="2880" w:hanging="360"/>
+      </w:pPr>
+      <w:rPr>
+        <w:rFonts w:ascii="Symbol" w:hAnsi="Symbol" w:hint="default"/>
+      </w:rPr>
+    </w:lvl>
+    <w:lvl w:ilvl="4" w:tplc="10090003" w:tentative="1">
+      <w:start w:val="1"/>
+      <w:numFmt w:val="bullet"/>
+      <w:lvlText w:val="o"/>
+      <w:lvlJc w:val="left"/>
+      <w:pPr>
+        <w:ind w:left="3600" w:hanging="360"/>
+      </w:pPr>
+      <w:rPr>
+        <w:rFonts w:ascii="Courier New" w:hAnsi="Courier New" w:cs="Courier New" w:hint="default"/>
+      </w:rPr>
+    </w:lvl>
+    <w:lvl w:ilvl="5" w:tplc="10090005" w:tentative="1">
+      <w:start w:val="1"/>
+      <w:numFmt w:val="bullet"/>
+      <w:lvlText w:val=""/>
+      <w:lvlJc w:val="left"/>
+      <w:pPr>
+        <w:ind w:left="4320" w:hanging="360"/>
+      </w:pPr>
+      <w:rPr>
+        <w:rFonts w:ascii="Wingdings" w:hAnsi="Wingdings" w:hint="default"/>
+      </w:rPr>
+    </w:lvl>
+    <w:lvl w:ilvl="6" w:tplc="10090001" w:tentative="1">
+      <w:start w:val="1"/>
+      <w:numFmt w:val="bullet"/>
+      <w:lvlText w:val=""/>
+      <w:lvlJc w:val="left"/>
+      <w:pPr>
+        <w:ind w:left="5040" w:hanging="360"/>
+      </w:pPr>
+      <w:rPr>
+        <w:rFonts w:ascii="Symbol" w:hAnsi="Symbol" w:hint="default"/>
+      </w:rPr>
+    </w:lvl>
+    <w:lvl w:ilvl="7" w:tplc="10090003" w:tentative="1">
+      <w:start w:val="1"/>
+      <w:numFmt w:val="bullet"/>
+      <w:lvlText w:val="o"/>
+      <w:lvlJc w:val="left"/>
+      <w:pPr>
+        <w:ind w:left="5760" w:hanging="360"/>
+      </w:pPr>
+      <w:rPr>
+        <w:rFonts w:ascii="Courier New" w:hAnsi="Courier New" w:cs="Courier New" w:hint="default"/>
+      </w:rPr>
+    </w:lvl>
+    <w:lvl w:ilvl="8" w:tplc="10090005" w:tentative="1">
+      <w:start w:val="1"/>
+      <w:numFmt w:val="bullet"/>
+      <w:lvlText w:val=""/>
+      <w:lvlJc w:val="left"/>
+      <w:pPr>
+        <w:ind w:left="6480" w:hanging="360"/>
+      </w:pPr>
+      <w:rPr>
+        <w:rFonts w:ascii="Wingdings" w:hAnsi="Wingdings" w:hint="default"/>
+      </w:rPr>
+    </w:lvl>
+  </w:abstractNum>
+  <w:abstractNum w:abstractNumId="6">
     <w:nsid w:val="2F563F91"/>
     <w:multiLevelType w:val="hybridMultilevel"/>
     <w:tmpl w:val="C7B89308"/>
@@ -5333,7 +6812,7 @@
       </w:rPr>
     </w:lvl>
   </w:abstractNum>
-  <w:abstractNum w:abstractNumId="5">
+  <w:abstractNum w:abstractNumId="7">
     <w:nsid w:val="32AC34E9"/>
     <w:multiLevelType w:val="hybridMultilevel"/>
     <w:tmpl w:val="0258224E"/>
@@ -5446,7 +6925,120 @@
       </w:rPr>
     </w:lvl>
   </w:abstractNum>
-  <w:abstractNum w:abstractNumId="6">
+  <w:abstractNum w:abstractNumId="8">
+    <w:nsid w:val="33BB5C5B"/>
+    <w:multiLevelType w:val="hybridMultilevel"/>
+    <w:tmpl w:val="D0529834"/>
+    <w:lvl w:ilvl="0" w:tplc="10090001">
+      <w:start w:val="1"/>
+      <w:numFmt w:val="bullet"/>
+      <w:lvlText w:val=""/>
+      <w:lvlJc w:val="left"/>
+      <w:pPr>
+        <w:ind w:left="720" w:hanging="360"/>
+      </w:pPr>
+      <w:rPr>
+        <w:rFonts w:ascii="Symbol" w:hAnsi="Symbol" w:hint="default"/>
+      </w:rPr>
+    </w:lvl>
+    <w:lvl w:ilvl="1" w:tplc="10090003" w:tentative="1">
+      <w:start w:val="1"/>
+      <w:numFmt w:val="bullet"/>
+      <w:lvlText w:val="o"/>
+      <w:lvlJc w:val="left"/>
+      <w:pPr>
+        <w:ind w:left="1440" w:hanging="360"/>
+      </w:pPr>
+      <w:rPr>
+        <w:rFonts w:ascii="Courier New" w:hAnsi="Courier New" w:cs="Courier New" w:hint="default"/>
+      </w:rPr>
+    </w:lvl>
+    <w:lvl w:ilvl="2" w:tplc="10090005" w:tentative="1">
+      <w:start w:val="1"/>
+      <w:numFmt w:val="bullet"/>
+      <w:lvlText w:val=""/>
+      <w:lvlJc w:val="left"/>
+      <w:pPr>
+        <w:ind w:left="2160" w:hanging="360"/>
+      </w:pPr>
+      <w:rPr>
+        <w:rFonts w:ascii="Wingdings" w:hAnsi="Wingdings" w:hint="default"/>
+      </w:rPr>
+    </w:lvl>
+    <w:lvl w:ilvl="3" w:tplc="10090001" w:tentative="1">
+      <w:start w:val="1"/>
+      <w:numFmt w:val="bullet"/>
+      <w:lvlText w:val=""/>
+      <w:lvlJc w:val="left"/>
+      <w:pPr>
+        <w:ind w:left="2880" w:hanging="360"/>
+      </w:pPr>
+      <w:rPr>
+        <w:rFonts w:ascii="Symbol" w:hAnsi="Symbol" w:hint="default"/>
+      </w:rPr>
+    </w:lvl>
+    <w:lvl w:ilvl="4" w:tplc="10090003" w:tentative="1">
+      <w:start w:val="1"/>
+      <w:numFmt w:val="bullet"/>
+      <w:lvlText w:val="o"/>
+      <w:lvlJc w:val="left"/>
+      <w:pPr>
+        <w:ind w:left="3600" w:hanging="360"/>
+      </w:pPr>
+      <w:rPr>
+        <w:rFonts w:ascii="Courier New" w:hAnsi="Courier New" w:cs="Courier New" w:hint="default"/>
+      </w:rPr>
+    </w:lvl>
+    <w:lvl w:ilvl="5" w:tplc="10090005" w:tentative="1">
+      <w:start w:val="1"/>
+      <w:numFmt w:val="bullet"/>
+      <w:lvlText w:val=""/>
+      <w:lvlJc w:val="left"/>
+      <w:pPr>
+        <w:ind w:left="4320" w:hanging="360"/>
+      </w:pPr>
+      <w:rPr>
+        <w:rFonts w:ascii="Wingdings" w:hAnsi="Wingdings" w:hint="default"/>
+      </w:rPr>
+    </w:lvl>
+    <w:lvl w:ilvl="6" w:tplc="10090001" w:tentative="1">
+      <w:start w:val="1"/>
+      <w:numFmt w:val="bullet"/>
+      <w:lvlText w:val=""/>
+      <w:lvlJc w:val="left"/>
+      <w:pPr>
+        <w:ind w:left="5040" w:hanging="360"/>
+      </w:pPr>
+      <w:rPr>
+        <w:rFonts w:ascii="Symbol" w:hAnsi="Symbol" w:hint="default"/>
+      </w:rPr>
+    </w:lvl>
+    <w:lvl w:ilvl="7" w:tplc="10090003" w:tentative="1">
+      <w:start w:val="1"/>
+      <w:numFmt w:val="bullet"/>
+      <w:lvlText w:val="o"/>
+      <w:lvlJc w:val="left"/>
+      <w:pPr>
+        <w:ind w:left="5760" w:hanging="360"/>
+      </w:pPr>
+      <w:rPr>
+        <w:rFonts w:ascii="Courier New" w:hAnsi="Courier New" w:cs="Courier New" w:hint="default"/>
+      </w:rPr>
+    </w:lvl>
+    <w:lvl w:ilvl="8" w:tplc="10090005" w:tentative="1">
+      <w:start w:val="1"/>
+      <w:numFmt w:val="bullet"/>
+      <w:lvlText w:val=""/>
+      <w:lvlJc w:val="left"/>
+      <w:pPr>
+        <w:ind w:left="6480" w:hanging="360"/>
+      </w:pPr>
+      <w:rPr>
+        <w:rFonts w:ascii="Wingdings" w:hAnsi="Wingdings" w:hint="default"/>
+      </w:rPr>
+    </w:lvl>
+  </w:abstractNum>
+  <w:abstractNum w:abstractNumId="9">
     <w:nsid w:val="38E9726F"/>
     <w:multiLevelType w:val="hybridMultilevel"/>
     <w:tmpl w:val="B6426FB6"/>
@@ -5559,7 +7151,7 @@
       </w:rPr>
     </w:lvl>
   </w:abstractNum>
-  <w:abstractNum w:abstractNumId="7">
+  <w:abstractNum w:abstractNumId="10">
     <w:nsid w:val="3C56699B"/>
     <w:multiLevelType w:val="hybridMultilevel"/>
     <w:tmpl w:val="5ACA495A"/>
@@ -5672,7 +7264,7 @@
       </w:rPr>
     </w:lvl>
   </w:abstractNum>
-  <w:abstractNum w:abstractNumId="8">
+  <w:abstractNum w:abstractNumId="11">
     <w:nsid w:val="40D02374"/>
     <w:multiLevelType w:val="hybridMultilevel"/>
     <w:tmpl w:val="A14699CC"/>
@@ -5785,7 +7377,7 @@
       </w:rPr>
     </w:lvl>
   </w:abstractNum>
-  <w:abstractNum w:abstractNumId="9">
+  <w:abstractNum w:abstractNumId="12">
     <w:nsid w:val="4DFA289F"/>
     <w:multiLevelType w:val="hybridMultilevel"/>
     <w:tmpl w:val="3076890E"/>
@@ -5898,7 +7490,7 @@
       </w:rPr>
     </w:lvl>
   </w:abstractNum>
-  <w:abstractNum w:abstractNumId="10">
+  <w:abstractNum w:abstractNumId="13">
     <w:nsid w:val="59D7584A"/>
     <w:multiLevelType w:val="hybridMultilevel"/>
     <w:tmpl w:val="B9B4CCA4"/>
@@ -6011,7 +7603,7 @@
       </w:rPr>
     </w:lvl>
   </w:abstractNum>
-  <w:abstractNum w:abstractNumId="11">
+  <w:abstractNum w:abstractNumId="14">
     <w:nsid w:val="5CA86BD0"/>
     <w:multiLevelType w:val="hybridMultilevel"/>
     <w:tmpl w:val="B7ACE2D6"/>
@@ -6124,7 +7716,7 @@
       </w:rPr>
     </w:lvl>
   </w:abstractNum>
-  <w:abstractNum w:abstractNumId="12">
+  <w:abstractNum w:abstractNumId="15">
     <w:nsid w:val="5EAD5D38"/>
     <w:multiLevelType w:val="hybridMultilevel"/>
     <w:tmpl w:val="0B562D5A"/>
@@ -6237,7 +7829,7 @@
       </w:rPr>
     </w:lvl>
   </w:abstractNum>
-  <w:abstractNum w:abstractNumId="13">
+  <w:abstractNum w:abstractNumId="16">
     <w:nsid w:val="61E13C46"/>
     <w:multiLevelType w:val="hybridMultilevel"/>
     <w:tmpl w:val="15EA17D4"/>
@@ -6350,7 +7942,7 @@
       </w:rPr>
     </w:lvl>
   </w:abstractNum>
-  <w:abstractNum w:abstractNumId="14">
+  <w:abstractNum w:abstractNumId="17">
     <w:nsid w:val="6A982711"/>
     <w:multiLevelType w:val="hybridMultilevel"/>
     <w:tmpl w:val="C322A43E"/>
@@ -6463,7 +8055,7 @@
       </w:rPr>
     </w:lvl>
   </w:abstractNum>
-  <w:abstractNum w:abstractNumId="15">
+  <w:abstractNum w:abstractNumId="18">
     <w:nsid w:val="6D440DA6"/>
     <w:multiLevelType w:val="hybridMultilevel"/>
     <w:tmpl w:val="B1F81834"/>
@@ -6576,7 +8168,7 @@
       </w:rPr>
     </w:lvl>
   </w:abstractNum>
-  <w:abstractNum w:abstractNumId="16">
+  <w:abstractNum w:abstractNumId="19">
     <w:nsid w:val="6D534507"/>
     <w:multiLevelType w:val="hybridMultilevel"/>
     <w:tmpl w:val="9BF69B00"/>
@@ -6689,7 +8281,7 @@
       </w:rPr>
     </w:lvl>
   </w:abstractNum>
-  <w:abstractNum w:abstractNumId="17">
+  <w:abstractNum w:abstractNumId="20">
     <w:nsid w:val="7D574643"/>
     <w:multiLevelType w:val="hybridMultilevel"/>
     <w:tmpl w:val="7BEEE9A4"/>
@@ -6803,58 +8395,67 @@
     </w:lvl>
   </w:abstractNum>
   <w:num w:numId="1">
-    <w:abstractNumId w:val="14"/>
+    <w:abstractNumId w:val="17"/>
   </w:num>
   <w:num w:numId="2">
-    <w:abstractNumId w:val="16"/>
+    <w:abstractNumId w:val="19"/>
   </w:num>
   <w:num w:numId="3">
-    <w:abstractNumId w:val="3"/>
+    <w:abstractNumId w:val="4"/>
   </w:num>
   <w:num w:numId="4">
-    <w:abstractNumId w:val="9"/>
+    <w:abstractNumId w:val="12"/>
   </w:num>
   <w:num w:numId="5">
-    <w:abstractNumId w:val="17"/>
+    <w:abstractNumId w:val="20"/>
   </w:num>
   <w:num w:numId="6">
     <w:abstractNumId w:val="0"/>
   </w:num>
   <w:num w:numId="7">
+    <w:abstractNumId w:val="7"/>
+  </w:num>
+  <w:num w:numId="8">
+    <w:abstractNumId w:val="6"/>
+  </w:num>
+  <w:num w:numId="9">
+    <w:abstractNumId w:val="3"/>
+  </w:num>
+  <w:num w:numId="10">
+    <w:abstractNumId w:val="11"/>
+  </w:num>
+  <w:num w:numId="11">
+    <w:abstractNumId w:val="18"/>
+  </w:num>
+  <w:num w:numId="12">
+    <w:abstractNumId w:val="13"/>
+  </w:num>
+  <w:num w:numId="13">
+    <w:abstractNumId w:val="9"/>
+  </w:num>
+  <w:num w:numId="14">
+    <w:abstractNumId w:val="16"/>
+  </w:num>
+  <w:num w:numId="15">
+    <w:abstractNumId w:val="10"/>
+  </w:num>
+  <w:num w:numId="16">
+    <w:abstractNumId w:val="2"/>
+  </w:num>
+  <w:num w:numId="17">
+    <w:abstractNumId w:val="14"/>
+  </w:num>
+  <w:num w:numId="18">
+    <w:abstractNumId w:val="15"/>
+  </w:num>
+  <w:num w:numId="19">
+    <w:abstractNumId w:val="8"/>
+  </w:num>
+  <w:num w:numId="20">
     <w:abstractNumId w:val="5"/>
   </w:num>
-  <w:num w:numId="8">
-    <w:abstractNumId w:val="4"/>
-  </w:num>
-  <w:num w:numId="9">
-    <w:abstractNumId w:val="2"/>
-  </w:num>
-  <w:num w:numId="10">
-    <w:abstractNumId w:val="8"/>
-  </w:num>
-  <w:num w:numId="11">
-    <w:abstractNumId w:val="15"/>
-  </w:num>
-  <w:num w:numId="12">
-    <w:abstractNumId w:val="10"/>
-  </w:num>
-  <w:num w:numId="13">
-    <w:abstractNumId w:val="6"/>
-  </w:num>
-  <w:num w:numId="14">
-    <w:abstractNumId w:val="13"/>
-  </w:num>
-  <w:num w:numId="15">
-    <w:abstractNumId w:val="7"/>
-  </w:num>
-  <w:num w:numId="16">
+  <w:num w:numId="21">
     <w:abstractNumId w:val="1"/>
-  </w:num>
-  <w:num w:numId="17">
-    <w:abstractNumId w:val="11"/>
-  </w:num>
-  <w:num w:numId="18">
-    <w:abstractNumId w:val="12"/>
   </w:num>
 </w:numbering>
 </file>
@@ -7374,6 +8975,17 @@
       <w:ind w:left="480"/>
     </w:pPr>
   </w:style>
+  <w:style w:type="paragraph" w:styleId="ListParagraph">
+    <w:name w:val="List Paragraph"/>
+    <w:basedOn w:val="Normal"/>
+    <w:uiPriority w:val="34"/>
+    <w:qFormat/>
+    <w:rsid w:val="00BD61D3"/>
+    <w:pPr>
+      <w:ind w:left="720"/>
+      <w:contextualSpacing/>
+    </w:pPr>
+  </w:style>
 </w:styles>
 </file>
 
@@ -7892,6 +9504,17 @@
       <w:ind w:left="480"/>
     </w:pPr>
   </w:style>
+  <w:style w:type="paragraph" w:styleId="ListParagraph">
+    <w:name w:val="List Paragraph"/>
+    <w:basedOn w:val="Normal"/>
+    <w:uiPriority w:val="34"/>
+    <w:qFormat/>
+    <w:rsid w:val="00BD61D3"/>
+    <w:pPr>
+      <w:ind w:left="720"/>
+      <w:contextualSpacing/>
+    </w:pPr>
+  </w:style>
 </w:styles>
 </file>
 
@@ -8185,7 +9808,7 @@
 </file>
 
 <file path=customXml/itemProps1.xml><?xml version="1.0" encoding="utf-8"?>
-<ds:datastoreItem xmlns:ds="http://schemas.openxmlformats.org/officeDocument/2006/customXml" ds:itemID="{BD840A53-59FB-4F95-BBB9-46A6A9DBB16E}">
+<ds:datastoreItem xmlns:ds="http://schemas.openxmlformats.org/officeDocument/2006/customXml" ds:itemID="{1B985212-7EA2-49DB-8863-712BB9172450}">
   <ds:schemaRefs>
     <ds:schemaRef ds:uri="http://schemas.openxmlformats.org/officeDocument/2006/bibliography"/>
   </ds:schemaRefs>

</xml_diff>